<commit_message>
Ajout data  remplacer les données manquantes presentes initialement and added rmse ok
</commit_message>
<xml_diff>
--- a/S2/doc.docx
+++ b/S2/doc.docx
@@ -76,131 +76,7 @@
       </w:hyperlink>
     </w:p>
     <w:p>
-      <w:r>
-        <w:rPr>
-          <w:rFonts w:ascii="Segoe UI" w:hAnsi="Segoe UI" w:cs="Segoe UI"/>
-          <w:color w:val="212529"/>
-          <w:shd w:val="clear" w:color="auto" w:fill="FFFFFF"/>
-        </w:rPr>
-        <w:t>On distingue l</w:t>
-      </w:r>
-      <w:r>
-        <w:rPr>
-          <w:rFonts w:ascii="Segoe UI" w:hAnsi="Segoe UI" w:cs="Segoe UI"/>
-          <w:color w:val="212529"/>
-          <w:shd w:val="clear" w:color="auto" w:fill="FFFFFF"/>
-        </w:rPr>
-        <w:t>’imputation</w:t>
-      </w:r>
-      <w:r>
-        <w:rPr>
-          <w:rFonts w:ascii="Segoe UI" w:hAnsi="Segoe UI" w:cs="Segoe UI"/>
-          <w:color w:val="212529"/>
-          <w:shd w:val="clear" w:color="auto" w:fill="FFFFFF"/>
-        </w:rPr>
-        <w:t xml:space="preserve"> </w:t>
-      </w:r>
-      <w:r>
-        <w:rPr>
-          <w:rFonts w:ascii="Segoe UI" w:hAnsi="Segoe UI" w:cs="Segoe UI"/>
-          <w:color w:val="212529"/>
-          <w:shd w:val="clear" w:color="auto" w:fill="FFFFFF"/>
-        </w:rPr>
-        <w:t>univarié</w:t>
-      </w:r>
-      <w:r>
-        <w:rPr>
-          <w:rFonts w:ascii="Segoe UI" w:hAnsi="Segoe UI" w:cs="Segoe UI"/>
-          <w:color w:val="212529"/>
-          <w:shd w:val="clear" w:color="auto" w:fill="FFFFFF"/>
-        </w:rPr>
-        <w:t>e</w:t>
-      </w:r>
-      <w:r>
-        <w:rPr>
-          <w:rFonts w:ascii="Segoe UI" w:hAnsi="Segoe UI" w:cs="Segoe UI"/>
-          <w:color w:val="212529"/>
-          <w:shd w:val="clear" w:color="auto" w:fill="FFFFFF"/>
-        </w:rPr>
-        <w:t xml:space="preserve">, qui impute des valeurs dans la </w:t>
-      </w:r>
-      <w:proofErr w:type="spellStart"/>
-      <w:r>
-        <w:rPr>
-          <w:rFonts w:ascii="Segoe UI" w:hAnsi="Segoe UI" w:cs="Segoe UI"/>
-          <w:color w:val="212529"/>
-          <w:shd w:val="clear" w:color="auto" w:fill="FFFFFF"/>
-        </w:rPr>
-        <w:t>i-ème</w:t>
-      </w:r>
-      <w:proofErr w:type="spellEnd"/>
-      <w:r>
-        <w:rPr>
-          <w:rFonts w:ascii="Segoe UI" w:hAnsi="Segoe UI" w:cs="Segoe UI"/>
-          <w:color w:val="212529"/>
-          <w:shd w:val="clear" w:color="auto" w:fill="FFFFFF"/>
-        </w:rPr>
-        <w:t xml:space="preserve"> </w:t>
-      </w:r>
-      <w:r>
-        <w:rPr>
-          <w:rFonts w:ascii="Segoe UI" w:hAnsi="Segoe UI" w:cs="Segoe UI"/>
-          <w:color w:val="212529"/>
-          <w:shd w:val="clear" w:color="auto" w:fill="FFFFFF"/>
-        </w:rPr>
-        <w:t xml:space="preserve">variable </w:t>
-      </w:r>
-      <w:r>
-        <w:rPr>
-          <w:rFonts w:ascii="Segoe UI" w:hAnsi="Segoe UI" w:cs="Segoe UI"/>
-          <w:color w:val="212529"/>
-          <w:shd w:val="clear" w:color="auto" w:fill="FFFFFF"/>
-        </w:rPr>
-        <w:t xml:space="preserve">en utilisant uniquement des valeurs non manquantes dans cette </w:t>
-      </w:r>
-      <w:r>
-        <w:rPr>
-          <w:rFonts w:ascii="Segoe UI" w:hAnsi="Segoe UI" w:cs="Segoe UI"/>
-          <w:color w:val="212529"/>
-          <w:shd w:val="clear" w:color="auto" w:fill="FFFFFF"/>
-        </w:rPr>
-        <w:t>variable</w:t>
-      </w:r>
-      <w:r>
-        <w:rPr>
-          <w:rFonts w:ascii="Segoe UI" w:hAnsi="Segoe UI" w:cs="Segoe UI"/>
-          <w:color w:val="212529"/>
-          <w:shd w:val="clear" w:color="auto" w:fill="FFFFFF"/>
-        </w:rPr>
-        <w:t xml:space="preserve">. En revanche, les algorithmes d’imputation multivariés utilisent l’ensemble des </w:t>
-      </w:r>
-      <w:r>
-        <w:rPr>
-          <w:rFonts w:ascii="Segoe UI" w:hAnsi="Segoe UI" w:cs="Segoe UI"/>
-          <w:color w:val="212529"/>
-          <w:shd w:val="clear" w:color="auto" w:fill="FFFFFF"/>
-        </w:rPr>
-        <w:t>variables</w:t>
-      </w:r>
-      <w:r>
-        <w:rPr>
-          <w:rFonts w:ascii="Segoe UI" w:hAnsi="Segoe UI" w:cs="Segoe UI"/>
-          <w:color w:val="212529"/>
-          <w:shd w:val="clear" w:color="auto" w:fill="FFFFFF"/>
-        </w:rPr>
-        <w:t xml:space="preserve"> disponibles pour estimer les valeurs manquantes (par exemple).</w:t>
-      </w:r>
-      <w:r>
-        <w:rPr>
-          <w:rFonts w:ascii="Segoe UI" w:hAnsi="Segoe UI" w:cs="Segoe UI"/>
-          <w:color w:val="212529"/>
-          <w:shd w:val="clear" w:color="auto" w:fill="FFFFFF"/>
-        </w:rPr>
-        <w:t xml:space="preserve"> </w:t>
-      </w:r>
-      <w:proofErr w:type="spellStart"/>
-      <w:proofErr w:type="gramStart"/>
-      <w:r>
+      <w:pPr>
         <w:rPr>
           <w:rStyle w:val="pre"/>
           <w:rFonts w:ascii="Consolas" w:hAnsi="Consolas" w:cs="Courier New"/>
@@ -209,9 +85,34 @@
           <w:szCs w:val="21"/>
           <w:shd w:val="clear" w:color="auto" w:fill="ECF0F3"/>
         </w:rPr>
-        <w:t>impute</w:t>
-      </w:r>
-      <w:proofErr w:type="gramEnd"/>
+      </w:pPr>
+      <w:r>
+        <w:rPr>
+          <w:rFonts w:ascii="Segoe UI" w:hAnsi="Segoe UI" w:cs="Segoe UI"/>
+          <w:color w:val="212529"/>
+          <w:shd w:val="clear" w:color="auto" w:fill="FFFFFF"/>
+        </w:rPr>
+        <w:t xml:space="preserve">On distingue l’imputation univariée, qui impute des valeurs dans la </w:t>
+      </w:r>
+      <w:proofErr w:type="spellStart"/>
+      <w:r>
+        <w:rPr>
+          <w:rFonts w:ascii="Segoe UI" w:hAnsi="Segoe UI" w:cs="Segoe UI"/>
+          <w:color w:val="212529"/>
+          <w:shd w:val="clear" w:color="auto" w:fill="FFFFFF"/>
+        </w:rPr>
+        <w:t>i-ème</w:t>
+      </w:r>
+      <w:proofErr w:type="spellEnd"/>
+      <w:r>
+        <w:rPr>
+          <w:rFonts w:ascii="Segoe UI" w:hAnsi="Segoe UI" w:cs="Segoe UI"/>
+          <w:color w:val="212529"/>
+          <w:shd w:val="clear" w:color="auto" w:fill="FFFFFF"/>
+        </w:rPr>
+        <w:t xml:space="preserve"> variable en utilisant uniquement des valeurs non manquantes dans cette variable. En revanche, les algorithmes d’imputation multivariés utilisent l’ensemble des variables disponibles pour estimer les valeurs manquantes (par exemple). </w:t>
+      </w:r>
+      <w:proofErr w:type="spellStart"/>
       <w:r>
         <w:rPr>
           <w:rStyle w:val="pre"/>
@@ -221,9 +122,2552 @@
           <w:szCs w:val="21"/>
           <w:shd w:val="clear" w:color="auto" w:fill="ECF0F3"/>
         </w:rPr>
-        <w:t>.SimpleImputerimpute.IterativeImputer</w:t>
-      </w:r>
-      <w:proofErr w:type="spellEnd"/>
+        <w:t>impute.SimpleImputerimpute.IterativeImputer</w:t>
+      </w:r>
+      <w:proofErr w:type="spellEnd"/>
+    </w:p>
+    <w:p>
+      <w:pPr>
+        <w:rPr>
+          <w:rStyle w:val="pre"/>
+          <w:rFonts w:ascii="Consolas" w:hAnsi="Consolas" w:cs="Courier New"/>
+          <w:color w:val="222222"/>
+          <w:sz w:val="21"/>
+          <w:szCs w:val="21"/>
+          <w:shd w:val="clear" w:color="auto" w:fill="ECF0F3"/>
+        </w:rPr>
+      </w:pPr>
+    </w:p>
+    <w:p>
+      <w:pPr>
+        <w:rPr>
+          <w:rStyle w:val="pre"/>
+          <w:rFonts w:ascii="Consolas" w:hAnsi="Consolas" w:cs="Courier New"/>
+          <w:color w:val="222222"/>
+          <w:sz w:val="21"/>
+          <w:szCs w:val="21"/>
+          <w:shd w:val="clear" w:color="auto" w:fill="ECF0F3"/>
+        </w:rPr>
+      </w:pPr>
+    </w:p>
+    <w:p>
+      <w:pPr>
+        <w:rPr>
+          <w:rStyle w:val="pre"/>
+          <w:rFonts w:ascii="Consolas" w:hAnsi="Consolas" w:cs="Courier New"/>
+          <w:color w:val="222222"/>
+          <w:sz w:val="21"/>
+          <w:szCs w:val="21"/>
+          <w:shd w:val="clear" w:color="auto" w:fill="ECF0F3"/>
+        </w:rPr>
+      </w:pPr>
+    </w:p>
+    <w:p>
+      <w:pPr>
+        <w:shd w:val="clear" w:color="auto" w:fill="FFFFFF"/>
+        <w:tabs>
+          <w:tab w:val="left" w:pos="916"/>
+          <w:tab w:val="left" w:pos="1832"/>
+          <w:tab w:val="left" w:pos="2748"/>
+          <w:tab w:val="left" w:pos="3664"/>
+          <w:tab w:val="left" w:pos="4580"/>
+          <w:tab w:val="left" w:pos="5496"/>
+          <w:tab w:val="left" w:pos="6412"/>
+          <w:tab w:val="left" w:pos="7328"/>
+          <w:tab w:val="left" w:pos="8244"/>
+          <w:tab w:val="left" w:pos="9160"/>
+          <w:tab w:val="left" w:pos="10076"/>
+          <w:tab w:val="left" w:pos="10992"/>
+          <w:tab w:val="left" w:pos="11908"/>
+          <w:tab w:val="left" w:pos="12824"/>
+          <w:tab w:val="left" w:pos="13740"/>
+          <w:tab w:val="left" w:pos="14656"/>
+        </w:tabs>
+        <w:wordWrap w:val="0"/>
+        <w:spacing w:line="240" w:lineRule="auto"/>
+        <w:jc w:val="left"/>
+      </w:pPr>
+      <w:r>
+        <w:rPr>
+          <w:rFonts w:ascii="var(--jp-code-font-family)" w:eastAsia="Times New Roman" w:hAnsi="var(--jp-code-font-family)" w:cs="Courier New"/>
+          <w:iCs w:val="0"/>
+          <w:sz w:val="20"/>
+          <w:szCs w:val="20"/>
+          <w:lang w:eastAsia="fr-FR" w:bidi="ar-SA"/>
+        </w:rPr>
+        <w:t xml:space="preserve">Percentage of </w:t>
+      </w:r>
+      <w:proofErr w:type="spellStart"/>
+      <w:r>
+        <w:rPr>
+          <w:rFonts w:ascii="var(--jp-code-font-family)" w:eastAsia="Times New Roman" w:hAnsi="var(--jp-code-font-family)" w:cs="Courier New"/>
+          <w:iCs w:val="0"/>
+          <w:sz w:val="20"/>
+          <w:szCs w:val="20"/>
+          <w:lang w:eastAsia="fr-FR" w:bidi="ar-SA"/>
+        </w:rPr>
+        <w:t>newly</w:t>
+      </w:r>
+      <w:proofErr w:type="spellEnd"/>
+      <w:r>
+        <w:rPr>
+          <w:rFonts w:ascii="var(--jp-code-font-family)" w:eastAsia="Times New Roman" w:hAnsi="var(--jp-code-font-family)" w:cs="Courier New"/>
+          <w:iCs w:val="0"/>
+          <w:sz w:val="20"/>
+          <w:szCs w:val="20"/>
+          <w:lang w:eastAsia="fr-FR" w:bidi="ar-SA"/>
+        </w:rPr>
+        <w:t xml:space="preserve"> </w:t>
+      </w:r>
+      <w:proofErr w:type="spellStart"/>
+      <w:r>
+        <w:rPr>
+          <w:rFonts w:ascii="var(--jp-code-font-family)" w:eastAsia="Times New Roman" w:hAnsi="var(--jp-code-font-family)" w:cs="Courier New"/>
+          <w:iCs w:val="0"/>
+          <w:sz w:val="20"/>
+          <w:szCs w:val="20"/>
+          <w:lang w:eastAsia="fr-FR" w:bidi="ar-SA"/>
+        </w:rPr>
+        <w:t>generated</w:t>
+      </w:r>
+      <w:proofErr w:type="spellEnd"/>
+      <w:r>
+        <w:rPr>
+          <w:rFonts w:ascii="var(--jp-code-font-family)" w:eastAsia="Times New Roman" w:hAnsi="var(--jp-code-font-family)" w:cs="Courier New"/>
+          <w:iCs w:val="0"/>
+          <w:sz w:val="20"/>
+          <w:szCs w:val="20"/>
+          <w:lang w:eastAsia="fr-FR" w:bidi="ar-SA"/>
+        </w:rPr>
+        <w:t xml:space="preserve"> </w:t>
+      </w:r>
+      <w:proofErr w:type="spellStart"/>
+      <w:r>
+        <w:rPr>
+          <w:rFonts w:ascii="var(--jp-code-font-family)" w:eastAsia="Times New Roman" w:hAnsi="var(--jp-code-font-family)" w:cs="Courier New"/>
+          <w:iCs w:val="0"/>
+          <w:sz w:val="20"/>
+          <w:szCs w:val="20"/>
+          <w:lang w:eastAsia="fr-FR" w:bidi="ar-SA"/>
+        </w:rPr>
+        <w:t>missing</w:t>
+      </w:r>
+      <w:proofErr w:type="spellEnd"/>
+      <w:r>
+        <w:rPr>
+          <w:rFonts w:ascii="var(--jp-code-font-family)" w:eastAsia="Times New Roman" w:hAnsi="var(--jp-code-font-family)" w:cs="Courier New"/>
+          <w:iCs w:val="0"/>
+          <w:sz w:val="20"/>
+          <w:szCs w:val="20"/>
+          <w:lang w:eastAsia="fr-FR" w:bidi="ar-SA"/>
+        </w:rPr>
+        <w:t xml:space="preserve"> values:  40.064%</w:t>
+      </w:r>
+      <w:r>
+        <w:rPr>
+          <w:rFonts w:ascii="var(--jp-code-font-family)" w:eastAsia="Times New Roman" w:hAnsi="var(--jp-code-font-family)" w:cs="Courier New"/>
+          <w:iCs w:val="0"/>
+          <w:sz w:val="20"/>
+          <w:szCs w:val="20"/>
+          <w:lang w:eastAsia="fr-FR" w:bidi="ar-SA"/>
+        </w:rPr>
+        <w:t xml:space="preserve"> </w:t>
+      </w:r>
+      <w:r>
+        <w:t>MCAR, K=</w:t>
+      </w:r>
+      <w:r>
+        <w:t>1</w:t>
+      </w:r>
+    </w:p>
+    <w:p>
+      <w:pPr>
+        <w:shd w:val="clear" w:color="auto" w:fill="FFFFFF"/>
+        <w:tabs>
+          <w:tab w:val="left" w:pos="916"/>
+          <w:tab w:val="left" w:pos="1832"/>
+          <w:tab w:val="left" w:pos="2748"/>
+          <w:tab w:val="left" w:pos="3664"/>
+          <w:tab w:val="left" w:pos="4580"/>
+          <w:tab w:val="left" w:pos="5496"/>
+          <w:tab w:val="left" w:pos="6412"/>
+          <w:tab w:val="left" w:pos="7328"/>
+          <w:tab w:val="left" w:pos="8244"/>
+          <w:tab w:val="left" w:pos="9160"/>
+          <w:tab w:val="left" w:pos="10076"/>
+          <w:tab w:val="left" w:pos="10992"/>
+          <w:tab w:val="left" w:pos="11908"/>
+          <w:tab w:val="left" w:pos="12824"/>
+          <w:tab w:val="left" w:pos="13740"/>
+          <w:tab w:val="left" w:pos="14656"/>
+        </w:tabs>
+        <w:wordWrap w:val="0"/>
+        <w:spacing w:line="240" w:lineRule="auto"/>
+        <w:jc w:val="left"/>
+        <w:rPr>
+          <w:rFonts w:ascii="var(--jp-code-font-family)" w:eastAsia="Times New Roman" w:hAnsi="var(--jp-code-font-family)" w:cs="Courier New"/>
+          <w:iCs w:val="0"/>
+          <w:sz w:val="20"/>
+          <w:szCs w:val="20"/>
+          <w:lang w:eastAsia="fr-FR" w:bidi="ar-SA"/>
+        </w:rPr>
+      </w:pPr>
+      <w:r>
+        <w:rPr>
+          <w:rFonts w:ascii="var(--jp-code-font-family)" w:eastAsia="Times New Roman" w:hAnsi="var(--jp-code-font-family)" w:cs="Courier New"/>
+          <w:iCs w:val="0"/>
+          <w:sz w:val="20"/>
+          <w:szCs w:val="20"/>
+          <w:lang w:eastAsia="fr-FR" w:bidi="ar-SA"/>
+        </w:rPr>
+        <w:t>Back-</w:t>
+      </w:r>
+      <w:proofErr w:type="spellStart"/>
+      <w:r>
+        <w:rPr>
+          <w:rFonts w:ascii="var(--jp-code-font-family)" w:eastAsia="Times New Roman" w:hAnsi="var(--jp-code-font-family)" w:cs="Courier New"/>
+          <w:iCs w:val="0"/>
+          <w:sz w:val="20"/>
+          <w:szCs w:val="20"/>
+          <w:lang w:eastAsia="fr-FR" w:bidi="ar-SA"/>
+        </w:rPr>
+        <w:t>fill</w:t>
+      </w:r>
+      <w:proofErr w:type="spellEnd"/>
+      <w:r>
+        <w:rPr>
+          <w:rFonts w:ascii="var(--jp-code-font-family)" w:eastAsia="Times New Roman" w:hAnsi="var(--jp-code-font-family)" w:cs="Courier New"/>
+          <w:iCs w:val="0"/>
+          <w:sz w:val="20"/>
+          <w:szCs w:val="20"/>
+          <w:lang w:eastAsia="fr-FR" w:bidi="ar-SA"/>
+        </w:rPr>
+        <w:t xml:space="preserve">   0 </w:t>
+      </w:r>
+      <w:proofErr w:type="spellStart"/>
+      <w:r>
+        <w:rPr>
+          <w:rFonts w:ascii="var(--jp-code-font-family)" w:eastAsia="Times New Roman" w:hAnsi="var(--jp-code-font-family)" w:cs="Courier New"/>
+          <w:iCs w:val="0"/>
+          <w:sz w:val="20"/>
+          <w:szCs w:val="20"/>
+          <w:lang w:eastAsia="fr-FR" w:bidi="ar-SA"/>
+        </w:rPr>
+        <w:t>tensor</w:t>
+      </w:r>
+      <w:proofErr w:type="spellEnd"/>
+      <w:r>
+        <w:rPr>
+          <w:rFonts w:ascii="var(--jp-code-font-family)" w:eastAsia="Times New Roman" w:hAnsi="var(--jp-code-font-family)" w:cs="Courier New"/>
+          <w:iCs w:val="0"/>
+          <w:sz w:val="20"/>
+          <w:szCs w:val="20"/>
+          <w:lang w:eastAsia="fr-FR" w:bidi="ar-SA"/>
+        </w:rPr>
+        <w:t>(0.0243)</w:t>
+      </w:r>
+    </w:p>
+    <w:p>
+      <w:pPr>
+        <w:shd w:val="clear" w:color="auto" w:fill="FFFFFF"/>
+        <w:tabs>
+          <w:tab w:val="left" w:pos="916"/>
+          <w:tab w:val="left" w:pos="1832"/>
+          <w:tab w:val="left" w:pos="2748"/>
+          <w:tab w:val="left" w:pos="3664"/>
+          <w:tab w:val="left" w:pos="4580"/>
+          <w:tab w:val="left" w:pos="5496"/>
+          <w:tab w:val="left" w:pos="6412"/>
+          <w:tab w:val="left" w:pos="7328"/>
+          <w:tab w:val="left" w:pos="8244"/>
+          <w:tab w:val="left" w:pos="9160"/>
+          <w:tab w:val="left" w:pos="10076"/>
+          <w:tab w:val="left" w:pos="10992"/>
+          <w:tab w:val="left" w:pos="11908"/>
+          <w:tab w:val="left" w:pos="12824"/>
+          <w:tab w:val="left" w:pos="13740"/>
+          <w:tab w:val="left" w:pos="14656"/>
+        </w:tabs>
+        <w:wordWrap w:val="0"/>
+        <w:spacing w:line="240" w:lineRule="auto"/>
+        <w:jc w:val="left"/>
+        <w:rPr>
+          <w:rFonts w:ascii="var(--jp-code-font-family)" w:eastAsia="Times New Roman" w:hAnsi="var(--jp-code-font-family)" w:cs="Courier New"/>
+          <w:iCs w:val="0"/>
+          <w:sz w:val="20"/>
+          <w:szCs w:val="20"/>
+          <w:lang w:eastAsia="fr-FR" w:bidi="ar-SA"/>
+        </w:rPr>
+      </w:pPr>
+      <w:r>
+        <w:rPr>
+          <w:rFonts w:ascii="var(--jp-code-font-family)" w:eastAsia="Times New Roman" w:hAnsi="var(--jp-code-font-family)" w:cs="Courier New"/>
+          <w:iCs w:val="0"/>
+          <w:sz w:val="20"/>
+          <w:szCs w:val="20"/>
+          <w:lang w:eastAsia="fr-FR" w:bidi="ar-SA"/>
+        </w:rPr>
+        <w:t>Back-</w:t>
+      </w:r>
+      <w:proofErr w:type="spellStart"/>
+      <w:r>
+        <w:rPr>
+          <w:rFonts w:ascii="var(--jp-code-font-family)" w:eastAsia="Times New Roman" w:hAnsi="var(--jp-code-font-family)" w:cs="Courier New"/>
+          <w:iCs w:val="0"/>
+          <w:sz w:val="20"/>
+          <w:szCs w:val="20"/>
+          <w:lang w:eastAsia="fr-FR" w:bidi="ar-SA"/>
+        </w:rPr>
+        <w:t>fill</w:t>
+      </w:r>
+      <w:proofErr w:type="spellEnd"/>
+      <w:r>
+        <w:rPr>
+          <w:rFonts w:ascii="var(--jp-code-font-family)" w:eastAsia="Times New Roman" w:hAnsi="var(--jp-code-font-family)" w:cs="Courier New"/>
+          <w:iCs w:val="0"/>
+          <w:sz w:val="20"/>
+          <w:szCs w:val="20"/>
+          <w:lang w:eastAsia="fr-FR" w:bidi="ar-SA"/>
+        </w:rPr>
+        <w:t xml:space="preserve">   1 </w:t>
+      </w:r>
+      <w:proofErr w:type="spellStart"/>
+      <w:r>
+        <w:rPr>
+          <w:rFonts w:ascii="var(--jp-code-font-family)" w:eastAsia="Times New Roman" w:hAnsi="var(--jp-code-font-family)" w:cs="Courier New"/>
+          <w:iCs w:val="0"/>
+          <w:sz w:val="20"/>
+          <w:szCs w:val="20"/>
+          <w:lang w:eastAsia="fr-FR" w:bidi="ar-SA"/>
+        </w:rPr>
+        <w:t>tensor</w:t>
+      </w:r>
+      <w:proofErr w:type="spellEnd"/>
+      <w:r>
+        <w:rPr>
+          <w:rFonts w:ascii="var(--jp-code-font-family)" w:eastAsia="Times New Roman" w:hAnsi="var(--jp-code-font-family)" w:cs="Courier New"/>
+          <w:iCs w:val="0"/>
+          <w:sz w:val="20"/>
+          <w:szCs w:val="20"/>
+          <w:lang w:eastAsia="fr-FR" w:bidi="ar-SA"/>
+        </w:rPr>
+        <w:t>(0.0375)</w:t>
+      </w:r>
+    </w:p>
+    <w:p>
+      <w:pPr>
+        <w:shd w:val="clear" w:color="auto" w:fill="FFFFFF"/>
+        <w:tabs>
+          <w:tab w:val="left" w:pos="916"/>
+          <w:tab w:val="left" w:pos="1832"/>
+          <w:tab w:val="left" w:pos="2748"/>
+          <w:tab w:val="left" w:pos="3664"/>
+          <w:tab w:val="left" w:pos="4580"/>
+          <w:tab w:val="left" w:pos="5496"/>
+          <w:tab w:val="left" w:pos="6412"/>
+          <w:tab w:val="left" w:pos="7328"/>
+          <w:tab w:val="left" w:pos="8244"/>
+          <w:tab w:val="left" w:pos="9160"/>
+          <w:tab w:val="left" w:pos="10076"/>
+          <w:tab w:val="left" w:pos="10992"/>
+          <w:tab w:val="left" w:pos="11908"/>
+          <w:tab w:val="left" w:pos="12824"/>
+          <w:tab w:val="left" w:pos="13740"/>
+          <w:tab w:val="left" w:pos="14656"/>
+        </w:tabs>
+        <w:wordWrap w:val="0"/>
+        <w:spacing w:line="240" w:lineRule="auto"/>
+        <w:jc w:val="left"/>
+        <w:rPr>
+          <w:rFonts w:ascii="var(--jp-code-font-family)" w:eastAsia="Times New Roman" w:hAnsi="var(--jp-code-font-family)" w:cs="Courier New"/>
+          <w:iCs w:val="0"/>
+          <w:sz w:val="20"/>
+          <w:szCs w:val="20"/>
+          <w:lang w:eastAsia="fr-FR" w:bidi="ar-SA"/>
+        </w:rPr>
+      </w:pPr>
+      <w:r>
+        <w:rPr>
+          <w:rFonts w:ascii="var(--jp-code-font-family)" w:eastAsia="Times New Roman" w:hAnsi="var(--jp-code-font-family)" w:cs="Courier New"/>
+          <w:iCs w:val="0"/>
+          <w:sz w:val="20"/>
+          <w:szCs w:val="20"/>
+          <w:lang w:eastAsia="fr-FR" w:bidi="ar-SA"/>
+        </w:rPr>
+        <w:t>Back-</w:t>
+      </w:r>
+      <w:proofErr w:type="spellStart"/>
+      <w:r>
+        <w:rPr>
+          <w:rFonts w:ascii="var(--jp-code-font-family)" w:eastAsia="Times New Roman" w:hAnsi="var(--jp-code-font-family)" w:cs="Courier New"/>
+          <w:iCs w:val="0"/>
+          <w:sz w:val="20"/>
+          <w:szCs w:val="20"/>
+          <w:lang w:eastAsia="fr-FR" w:bidi="ar-SA"/>
+        </w:rPr>
+        <w:t>fill</w:t>
+      </w:r>
+      <w:proofErr w:type="spellEnd"/>
+      <w:r>
+        <w:rPr>
+          <w:rFonts w:ascii="var(--jp-code-font-family)" w:eastAsia="Times New Roman" w:hAnsi="var(--jp-code-font-family)" w:cs="Courier New"/>
+          <w:iCs w:val="0"/>
+          <w:sz w:val="20"/>
+          <w:szCs w:val="20"/>
+          <w:lang w:eastAsia="fr-FR" w:bidi="ar-SA"/>
+        </w:rPr>
+        <w:t xml:space="preserve">   2 </w:t>
+      </w:r>
+      <w:proofErr w:type="spellStart"/>
+      <w:r>
+        <w:rPr>
+          <w:rFonts w:ascii="var(--jp-code-font-family)" w:eastAsia="Times New Roman" w:hAnsi="var(--jp-code-font-family)" w:cs="Courier New"/>
+          <w:iCs w:val="0"/>
+          <w:sz w:val="20"/>
+          <w:szCs w:val="20"/>
+          <w:lang w:eastAsia="fr-FR" w:bidi="ar-SA"/>
+        </w:rPr>
+        <w:t>tensor</w:t>
+      </w:r>
+      <w:proofErr w:type="spellEnd"/>
+      <w:r>
+        <w:rPr>
+          <w:rFonts w:ascii="var(--jp-code-font-family)" w:eastAsia="Times New Roman" w:hAnsi="var(--jp-code-font-family)" w:cs="Courier New"/>
+          <w:iCs w:val="0"/>
+          <w:sz w:val="20"/>
+          <w:szCs w:val="20"/>
+          <w:lang w:eastAsia="fr-FR" w:bidi="ar-SA"/>
+        </w:rPr>
+        <w:t>(0.1983)</w:t>
+      </w:r>
+    </w:p>
+    <w:p>
+      <w:pPr>
+        <w:shd w:val="clear" w:color="auto" w:fill="FFFFFF"/>
+        <w:tabs>
+          <w:tab w:val="left" w:pos="916"/>
+          <w:tab w:val="left" w:pos="1832"/>
+          <w:tab w:val="left" w:pos="2748"/>
+          <w:tab w:val="left" w:pos="3664"/>
+          <w:tab w:val="left" w:pos="4580"/>
+          <w:tab w:val="left" w:pos="5496"/>
+          <w:tab w:val="left" w:pos="6412"/>
+          <w:tab w:val="left" w:pos="7328"/>
+          <w:tab w:val="left" w:pos="8244"/>
+          <w:tab w:val="left" w:pos="9160"/>
+          <w:tab w:val="left" w:pos="10076"/>
+          <w:tab w:val="left" w:pos="10992"/>
+          <w:tab w:val="left" w:pos="11908"/>
+          <w:tab w:val="left" w:pos="12824"/>
+          <w:tab w:val="left" w:pos="13740"/>
+          <w:tab w:val="left" w:pos="14656"/>
+        </w:tabs>
+        <w:wordWrap w:val="0"/>
+        <w:spacing w:line="240" w:lineRule="auto"/>
+        <w:jc w:val="left"/>
+        <w:rPr>
+          <w:rFonts w:ascii="var(--jp-code-font-family)" w:eastAsia="Times New Roman" w:hAnsi="var(--jp-code-font-family)" w:cs="Courier New"/>
+          <w:iCs w:val="0"/>
+          <w:sz w:val="20"/>
+          <w:szCs w:val="20"/>
+          <w:lang w:eastAsia="fr-FR" w:bidi="ar-SA"/>
+        </w:rPr>
+      </w:pPr>
+      <w:r>
+        <w:rPr>
+          <w:rFonts w:ascii="var(--jp-code-font-family)" w:eastAsia="Times New Roman" w:hAnsi="var(--jp-code-font-family)" w:cs="Courier New"/>
+          <w:iCs w:val="0"/>
+          <w:sz w:val="20"/>
+          <w:szCs w:val="20"/>
+          <w:lang w:eastAsia="fr-FR" w:bidi="ar-SA"/>
+        </w:rPr>
+        <w:t>Back-</w:t>
+      </w:r>
+      <w:proofErr w:type="spellStart"/>
+      <w:r>
+        <w:rPr>
+          <w:rFonts w:ascii="var(--jp-code-font-family)" w:eastAsia="Times New Roman" w:hAnsi="var(--jp-code-font-family)" w:cs="Courier New"/>
+          <w:iCs w:val="0"/>
+          <w:sz w:val="20"/>
+          <w:szCs w:val="20"/>
+          <w:lang w:eastAsia="fr-FR" w:bidi="ar-SA"/>
+        </w:rPr>
+        <w:t>fill</w:t>
+      </w:r>
+      <w:proofErr w:type="spellEnd"/>
+      <w:r>
+        <w:rPr>
+          <w:rFonts w:ascii="var(--jp-code-font-family)" w:eastAsia="Times New Roman" w:hAnsi="var(--jp-code-font-family)" w:cs="Courier New"/>
+          <w:iCs w:val="0"/>
+          <w:sz w:val="20"/>
+          <w:szCs w:val="20"/>
+          <w:lang w:eastAsia="fr-FR" w:bidi="ar-SA"/>
+        </w:rPr>
+        <w:t xml:space="preserve">   3 </w:t>
+      </w:r>
+      <w:proofErr w:type="spellStart"/>
+      <w:r>
+        <w:rPr>
+          <w:rFonts w:ascii="var(--jp-code-font-family)" w:eastAsia="Times New Roman" w:hAnsi="var(--jp-code-font-family)" w:cs="Courier New"/>
+          <w:iCs w:val="0"/>
+          <w:sz w:val="20"/>
+          <w:szCs w:val="20"/>
+          <w:lang w:eastAsia="fr-FR" w:bidi="ar-SA"/>
+        </w:rPr>
+        <w:t>tensor</w:t>
+      </w:r>
+      <w:proofErr w:type="spellEnd"/>
+      <w:r>
+        <w:rPr>
+          <w:rFonts w:ascii="var(--jp-code-font-family)" w:eastAsia="Times New Roman" w:hAnsi="var(--jp-code-font-family)" w:cs="Courier New"/>
+          <w:iCs w:val="0"/>
+          <w:sz w:val="20"/>
+          <w:szCs w:val="20"/>
+          <w:lang w:eastAsia="fr-FR" w:bidi="ar-SA"/>
+        </w:rPr>
+        <w:t>(0.5608)</w:t>
+      </w:r>
+    </w:p>
+    <w:p>
+      <w:pPr>
+        <w:shd w:val="clear" w:color="auto" w:fill="FFFFFF"/>
+        <w:tabs>
+          <w:tab w:val="left" w:pos="916"/>
+          <w:tab w:val="left" w:pos="1832"/>
+          <w:tab w:val="left" w:pos="2748"/>
+          <w:tab w:val="left" w:pos="3664"/>
+          <w:tab w:val="left" w:pos="4580"/>
+          <w:tab w:val="left" w:pos="5496"/>
+          <w:tab w:val="left" w:pos="6412"/>
+          <w:tab w:val="left" w:pos="7328"/>
+          <w:tab w:val="left" w:pos="8244"/>
+          <w:tab w:val="left" w:pos="9160"/>
+          <w:tab w:val="left" w:pos="10076"/>
+          <w:tab w:val="left" w:pos="10992"/>
+          <w:tab w:val="left" w:pos="11908"/>
+          <w:tab w:val="left" w:pos="12824"/>
+          <w:tab w:val="left" w:pos="13740"/>
+          <w:tab w:val="left" w:pos="14656"/>
+        </w:tabs>
+        <w:wordWrap w:val="0"/>
+        <w:spacing w:line="240" w:lineRule="auto"/>
+        <w:jc w:val="left"/>
+        <w:rPr>
+          <w:rFonts w:ascii="var(--jp-code-font-family)" w:eastAsia="Times New Roman" w:hAnsi="var(--jp-code-font-family)" w:cs="Courier New"/>
+          <w:iCs w:val="0"/>
+          <w:sz w:val="20"/>
+          <w:szCs w:val="20"/>
+          <w:lang w:eastAsia="fr-FR" w:bidi="ar-SA"/>
+        </w:rPr>
+      </w:pPr>
+      <w:r>
+        <w:rPr>
+          <w:rFonts w:ascii="var(--jp-code-font-family)" w:eastAsia="Times New Roman" w:hAnsi="var(--jp-code-font-family)" w:cs="Courier New"/>
+          <w:iCs w:val="0"/>
+          <w:sz w:val="20"/>
+          <w:szCs w:val="20"/>
+          <w:lang w:eastAsia="fr-FR" w:bidi="ar-SA"/>
+        </w:rPr>
+        <w:t>Back-</w:t>
+      </w:r>
+      <w:proofErr w:type="spellStart"/>
+      <w:r>
+        <w:rPr>
+          <w:rFonts w:ascii="var(--jp-code-font-family)" w:eastAsia="Times New Roman" w:hAnsi="var(--jp-code-font-family)" w:cs="Courier New"/>
+          <w:iCs w:val="0"/>
+          <w:sz w:val="20"/>
+          <w:szCs w:val="20"/>
+          <w:lang w:eastAsia="fr-FR" w:bidi="ar-SA"/>
+        </w:rPr>
+        <w:t>fill</w:t>
+      </w:r>
+      <w:proofErr w:type="spellEnd"/>
+      <w:r>
+        <w:rPr>
+          <w:rFonts w:ascii="var(--jp-code-font-family)" w:eastAsia="Times New Roman" w:hAnsi="var(--jp-code-font-family)" w:cs="Courier New"/>
+          <w:iCs w:val="0"/>
+          <w:sz w:val="20"/>
+          <w:szCs w:val="20"/>
+          <w:lang w:eastAsia="fr-FR" w:bidi="ar-SA"/>
+        </w:rPr>
+        <w:t xml:space="preserve">   4 </w:t>
+      </w:r>
+      <w:proofErr w:type="spellStart"/>
+      <w:r>
+        <w:rPr>
+          <w:rFonts w:ascii="var(--jp-code-font-family)" w:eastAsia="Times New Roman" w:hAnsi="var(--jp-code-font-family)" w:cs="Courier New"/>
+          <w:iCs w:val="0"/>
+          <w:sz w:val="20"/>
+          <w:szCs w:val="20"/>
+          <w:lang w:eastAsia="fr-FR" w:bidi="ar-SA"/>
+        </w:rPr>
+        <w:t>tensor</w:t>
+      </w:r>
+      <w:proofErr w:type="spellEnd"/>
+      <w:r>
+        <w:rPr>
+          <w:rFonts w:ascii="var(--jp-code-font-family)" w:eastAsia="Times New Roman" w:hAnsi="var(--jp-code-font-family)" w:cs="Courier New"/>
+          <w:iCs w:val="0"/>
+          <w:sz w:val="20"/>
+          <w:szCs w:val="20"/>
+          <w:lang w:eastAsia="fr-FR" w:bidi="ar-SA"/>
+        </w:rPr>
+        <w:t>(0.0140)</w:t>
+      </w:r>
+    </w:p>
+    <w:p>
+      <w:pPr>
+        <w:shd w:val="clear" w:color="auto" w:fill="FFFFFF"/>
+        <w:tabs>
+          <w:tab w:val="left" w:pos="916"/>
+          <w:tab w:val="left" w:pos="1832"/>
+          <w:tab w:val="left" w:pos="2748"/>
+          <w:tab w:val="left" w:pos="3664"/>
+          <w:tab w:val="left" w:pos="4580"/>
+          <w:tab w:val="left" w:pos="5496"/>
+          <w:tab w:val="left" w:pos="6412"/>
+          <w:tab w:val="left" w:pos="7328"/>
+          <w:tab w:val="left" w:pos="8244"/>
+          <w:tab w:val="left" w:pos="9160"/>
+          <w:tab w:val="left" w:pos="10076"/>
+          <w:tab w:val="left" w:pos="10992"/>
+          <w:tab w:val="left" w:pos="11908"/>
+          <w:tab w:val="left" w:pos="12824"/>
+          <w:tab w:val="left" w:pos="13740"/>
+          <w:tab w:val="left" w:pos="14656"/>
+        </w:tabs>
+        <w:wordWrap w:val="0"/>
+        <w:spacing w:line="240" w:lineRule="auto"/>
+        <w:jc w:val="left"/>
+        <w:rPr>
+          <w:rFonts w:ascii="var(--jp-code-font-family)" w:eastAsia="Times New Roman" w:hAnsi="var(--jp-code-font-family)" w:cs="Courier New"/>
+          <w:iCs w:val="0"/>
+          <w:sz w:val="20"/>
+          <w:szCs w:val="20"/>
+          <w:lang w:eastAsia="fr-FR" w:bidi="ar-SA"/>
+        </w:rPr>
+      </w:pPr>
+      <w:r>
+        <w:rPr>
+          <w:rFonts w:ascii="var(--jp-code-font-family)" w:eastAsia="Times New Roman" w:hAnsi="var(--jp-code-font-family)" w:cs="Courier New"/>
+          <w:iCs w:val="0"/>
+          <w:sz w:val="20"/>
+          <w:szCs w:val="20"/>
+          <w:lang w:eastAsia="fr-FR" w:bidi="ar-SA"/>
+        </w:rPr>
+        <w:t>Back-</w:t>
+      </w:r>
+      <w:proofErr w:type="spellStart"/>
+      <w:r>
+        <w:rPr>
+          <w:rFonts w:ascii="var(--jp-code-font-family)" w:eastAsia="Times New Roman" w:hAnsi="var(--jp-code-font-family)" w:cs="Courier New"/>
+          <w:iCs w:val="0"/>
+          <w:sz w:val="20"/>
+          <w:szCs w:val="20"/>
+          <w:lang w:eastAsia="fr-FR" w:bidi="ar-SA"/>
+        </w:rPr>
+        <w:t>fill</w:t>
+      </w:r>
+      <w:proofErr w:type="spellEnd"/>
+      <w:r>
+        <w:rPr>
+          <w:rFonts w:ascii="var(--jp-code-font-family)" w:eastAsia="Times New Roman" w:hAnsi="var(--jp-code-font-family)" w:cs="Courier New"/>
+          <w:iCs w:val="0"/>
+          <w:sz w:val="20"/>
+          <w:szCs w:val="20"/>
+          <w:lang w:eastAsia="fr-FR" w:bidi="ar-SA"/>
+        </w:rPr>
+        <w:t xml:space="preserve">  all  </w:t>
+      </w:r>
+      <w:proofErr w:type="spellStart"/>
+      <w:r>
+        <w:rPr>
+          <w:rFonts w:ascii="var(--jp-code-font-family)" w:eastAsia="Times New Roman" w:hAnsi="var(--jp-code-font-family)" w:cs="Courier New"/>
+          <w:iCs w:val="0"/>
+          <w:sz w:val="20"/>
+          <w:szCs w:val="20"/>
+          <w:lang w:eastAsia="fr-FR" w:bidi="ar-SA"/>
+        </w:rPr>
+        <w:t>tensor</w:t>
+      </w:r>
+      <w:proofErr w:type="spellEnd"/>
+      <w:r>
+        <w:rPr>
+          <w:rFonts w:ascii="var(--jp-code-font-family)" w:eastAsia="Times New Roman" w:hAnsi="var(--jp-code-font-family)" w:cs="Courier New"/>
+          <w:iCs w:val="0"/>
+          <w:sz w:val="20"/>
+          <w:szCs w:val="20"/>
+          <w:lang w:eastAsia="fr-FR" w:bidi="ar-SA"/>
+        </w:rPr>
+        <w:t>(0.2669)</w:t>
+      </w:r>
+    </w:p>
+    <w:p>
+      <w:pPr>
+        <w:shd w:val="clear" w:color="auto" w:fill="FFFFFF"/>
+        <w:tabs>
+          <w:tab w:val="left" w:pos="916"/>
+          <w:tab w:val="left" w:pos="1832"/>
+          <w:tab w:val="left" w:pos="2748"/>
+          <w:tab w:val="left" w:pos="3664"/>
+          <w:tab w:val="left" w:pos="4580"/>
+          <w:tab w:val="left" w:pos="5496"/>
+          <w:tab w:val="left" w:pos="6412"/>
+          <w:tab w:val="left" w:pos="7328"/>
+          <w:tab w:val="left" w:pos="8244"/>
+          <w:tab w:val="left" w:pos="9160"/>
+          <w:tab w:val="left" w:pos="10076"/>
+          <w:tab w:val="left" w:pos="10992"/>
+          <w:tab w:val="left" w:pos="11908"/>
+          <w:tab w:val="left" w:pos="12824"/>
+          <w:tab w:val="left" w:pos="13740"/>
+          <w:tab w:val="left" w:pos="14656"/>
+        </w:tabs>
+        <w:wordWrap w:val="0"/>
+        <w:spacing w:line="240" w:lineRule="auto"/>
+        <w:jc w:val="left"/>
+        <w:rPr>
+          <w:rFonts w:ascii="var(--jp-code-font-family)" w:eastAsia="Times New Roman" w:hAnsi="var(--jp-code-font-family)" w:cs="Courier New"/>
+          <w:iCs w:val="0"/>
+          <w:sz w:val="20"/>
+          <w:szCs w:val="20"/>
+          <w:lang w:eastAsia="fr-FR" w:bidi="ar-SA"/>
+        </w:rPr>
+      </w:pPr>
+      <w:proofErr w:type="spellStart"/>
+      <w:r>
+        <w:rPr>
+          <w:rFonts w:ascii="var(--jp-code-font-family)" w:eastAsia="Times New Roman" w:hAnsi="var(--jp-code-font-family)" w:cs="Courier New"/>
+          <w:iCs w:val="0"/>
+          <w:sz w:val="20"/>
+          <w:szCs w:val="20"/>
+          <w:lang w:eastAsia="fr-FR" w:bidi="ar-SA"/>
+        </w:rPr>
+        <w:t>Forward-fill</w:t>
+      </w:r>
+      <w:proofErr w:type="spellEnd"/>
+      <w:r>
+        <w:rPr>
+          <w:rFonts w:ascii="var(--jp-code-font-family)" w:eastAsia="Times New Roman" w:hAnsi="var(--jp-code-font-family)" w:cs="Courier New"/>
+          <w:iCs w:val="0"/>
+          <w:sz w:val="20"/>
+          <w:szCs w:val="20"/>
+          <w:lang w:eastAsia="fr-FR" w:bidi="ar-SA"/>
+        </w:rPr>
+        <w:t xml:space="preserve">   0 </w:t>
+      </w:r>
+      <w:proofErr w:type="spellStart"/>
+      <w:r>
+        <w:rPr>
+          <w:rFonts w:ascii="var(--jp-code-font-family)" w:eastAsia="Times New Roman" w:hAnsi="var(--jp-code-font-family)" w:cs="Courier New"/>
+          <w:iCs w:val="0"/>
+          <w:sz w:val="20"/>
+          <w:szCs w:val="20"/>
+          <w:lang w:eastAsia="fr-FR" w:bidi="ar-SA"/>
+        </w:rPr>
+        <w:t>tensor</w:t>
+      </w:r>
+      <w:proofErr w:type="spellEnd"/>
+      <w:r>
+        <w:rPr>
+          <w:rFonts w:ascii="var(--jp-code-font-family)" w:eastAsia="Times New Roman" w:hAnsi="var(--jp-code-font-family)" w:cs="Courier New"/>
+          <w:iCs w:val="0"/>
+          <w:sz w:val="20"/>
+          <w:szCs w:val="20"/>
+          <w:lang w:eastAsia="fr-FR" w:bidi="ar-SA"/>
+        </w:rPr>
+        <w:t>(0.0237)</w:t>
+      </w:r>
+    </w:p>
+    <w:p>
+      <w:pPr>
+        <w:shd w:val="clear" w:color="auto" w:fill="FFFFFF"/>
+        <w:tabs>
+          <w:tab w:val="left" w:pos="916"/>
+          <w:tab w:val="left" w:pos="1832"/>
+          <w:tab w:val="left" w:pos="2748"/>
+          <w:tab w:val="left" w:pos="3664"/>
+          <w:tab w:val="left" w:pos="4580"/>
+          <w:tab w:val="left" w:pos="5496"/>
+          <w:tab w:val="left" w:pos="6412"/>
+          <w:tab w:val="left" w:pos="7328"/>
+          <w:tab w:val="left" w:pos="8244"/>
+          <w:tab w:val="left" w:pos="9160"/>
+          <w:tab w:val="left" w:pos="10076"/>
+          <w:tab w:val="left" w:pos="10992"/>
+          <w:tab w:val="left" w:pos="11908"/>
+          <w:tab w:val="left" w:pos="12824"/>
+          <w:tab w:val="left" w:pos="13740"/>
+          <w:tab w:val="left" w:pos="14656"/>
+        </w:tabs>
+        <w:wordWrap w:val="0"/>
+        <w:spacing w:line="240" w:lineRule="auto"/>
+        <w:jc w:val="left"/>
+        <w:rPr>
+          <w:rFonts w:ascii="var(--jp-code-font-family)" w:eastAsia="Times New Roman" w:hAnsi="var(--jp-code-font-family)" w:cs="Courier New"/>
+          <w:iCs w:val="0"/>
+          <w:sz w:val="20"/>
+          <w:szCs w:val="20"/>
+          <w:lang w:eastAsia="fr-FR" w:bidi="ar-SA"/>
+        </w:rPr>
+      </w:pPr>
+      <w:proofErr w:type="spellStart"/>
+      <w:r>
+        <w:rPr>
+          <w:rFonts w:ascii="var(--jp-code-font-family)" w:eastAsia="Times New Roman" w:hAnsi="var(--jp-code-font-family)" w:cs="Courier New"/>
+          <w:iCs w:val="0"/>
+          <w:sz w:val="20"/>
+          <w:szCs w:val="20"/>
+          <w:lang w:eastAsia="fr-FR" w:bidi="ar-SA"/>
+        </w:rPr>
+        <w:t>Forward-fill</w:t>
+      </w:r>
+      <w:proofErr w:type="spellEnd"/>
+      <w:r>
+        <w:rPr>
+          <w:rFonts w:ascii="var(--jp-code-font-family)" w:eastAsia="Times New Roman" w:hAnsi="var(--jp-code-font-family)" w:cs="Courier New"/>
+          <w:iCs w:val="0"/>
+          <w:sz w:val="20"/>
+          <w:szCs w:val="20"/>
+          <w:lang w:eastAsia="fr-FR" w:bidi="ar-SA"/>
+        </w:rPr>
+        <w:t xml:space="preserve">   1 </w:t>
+      </w:r>
+      <w:proofErr w:type="spellStart"/>
+      <w:r>
+        <w:rPr>
+          <w:rFonts w:ascii="var(--jp-code-font-family)" w:eastAsia="Times New Roman" w:hAnsi="var(--jp-code-font-family)" w:cs="Courier New"/>
+          <w:iCs w:val="0"/>
+          <w:sz w:val="20"/>
+          <w:szCs w:val="20"/>
+          <w:lang w:eastAsia="fr-FR" w:bidi="ar-SA"/>
+        </w:rPr>
+        <w:t>tensor</w:t>
+      </w:r>
+      <w:proofErr w:type="spellEnd"/>
+      <w:r>
+        <w:rPr>
+          <w:rFonts w:ascii="var(--jp-code-font-family)" w:eastAsia="Times New Roman" w:hAnsi="var(--jp-code-font-family)" w:cs="Courier New"/>
+          <w:iCs w:val="0"/>
+          <w:sz w:val="20"/>
+          <w:szCs w:val="20"/>
+          <w:lang w:eastAsia="fr-FR" w:bidi="ar-SA"/>
+        </w:rPr>
+        <w:t>(0.0385)</w:t>
+      </w:r>
+    </w:p>
+    <w:p>
+      <w:pPr>
+        <w:shd w:val="clear" w:color="auto" w:fill="FFFFFF"/>
+        <w:tabs>
+          <w:tab w:val="left" w:pos="916"/>
+          <w:tab w:val="left" w:pos="1832"/>
+          <w:tab w:val="left" w:pos="2748"/>
+          <w:tab w:val="left" w:pos="3664"/>
+          <w:tab w:val="left" w:pos="4580"/>
+          <w:tab w:val="left" w:pos="5496"/>
+          <w:tab w:val="left" w:pos="6412"/>
+          <w:tab w:val="left" w:pos="7328"/>
+          <w:tab w:val="left" w:pos="8244"/>
+          <w:tab w:val="left" w:pos="9160"/>
+          <w:tab w:val="left" w:pos="10076"/>
+          <w:tab w:val="left" w:pos="10992"/>
+          <w:tab w:val="left" w:pos="11908"/>
+          <w:tab w:val="left" w:pos="12824"/>
+          <w:tab w:val="left" w:pos="13740"/>
+          <w:tab w:val="left" w:pos="14656"/>
+        </w:tabs>
+        <w:wordWrap w:val="0"/>
+        <w:spacing w:line="240" w:lineRule="auto"/>
+        <w:jc w:val="left"/>
+        <w:rPr>
+          <w:rFonts w:ascii="var(--jp-code-font-family)" w:eastAsia="Times New Roman" w:hAnsi="var(--jp-code-font-family)" w:cs="Courier New"/>
+          <w:iCs w:val="0"/>
+          <w:sz w:val="20"/>
+          <w:szCs w:val="20"/>
+          <w:lang w:eastAsia="fr-FR" w:bidi="ar-SA"/>
+        </w:rPr>
+      </w:pPr>
+      <w:proofErr w:type="spellStart"/>
+      <w:r>
+        <w:rPr>
+          <w:rFonts w:ascii="var(--jp-code-font-family)" w:eastAsia="Times New Roman" w:hAnsi="var(--jp-code-font-family)" w:cs="Courier New"/>
+          <w:iCs w:val="0"/>
+          <w:sz w:val="20"/>
+          <w:szCs w:val="20"/>
+          <w:lang w:eastAsia="fr-FR" w:bidi="ar-SA"/>
+        </w:rPr>
+        <w:t>Forward-fill</w:t>
+      </w:r>
+      <w:proofErr w:type="spellEnd"/>
+      <w:r>
+        <w:rPr>
+          <w:rFonts w:ascii="var(--jp-code-font-family)" w:eastAsia="Times New Roman" w:hAnsi="var(--jp-code-font-family)" w:cs="Courier New"/>
+          <w:iCs w:val="0"/>
+          <w:sz w:val="20"/>
+          <w:szCs w:val="20"/>
+          <w:lang w:eastAsia="fr-FR" w:bidi="ar-SA"/>
+        </w:rPr>
+        <w:t xml:space="preserve">   2 </w:t>
+      </w:r>
+      <w:proofErr w:type="spellStart"/>
+      <w:r>
+        <w:rPr>
+          <w:rFonts w:ascii="var(--jp-code-font-family)" w:eastAsia="Times New Roman" w:hAnsi="var(--jp-code-font-family)" w:cs="Courier New"/>
+          <w:iCs w:val="0"/>
+          <w:sz w:val="20"/>
+          <w:szCs w:val="20"/>
+          <w:lang w:eastAsia="fr-FR" w:bidi="ar-SA"/>
+        </w:rPr>
+        <w:t>tensor</w:t>
+      </w:r>
+      <w:proofErr w:type="spellEnd"/>
+      <w:r>
+        <w:rPr>
+          <w:rFonts w:ascii="var(--jp-code-font-family)" w:eastAsia="Times New Roman" w:hAnsi="var(--jp-code-font-family)" w:cs="Courier New"/>
+          <w:iCs w:val="0"/>
+          <w:sz w:val="20"/>
+          <w:szCs w:val="20"/>
+          <w:lang w:eastAsia="fr-FR" w:bidi="ar-SA"/>
+        </w:rPr>
+        <w:t>(0.1484)</w:t>
+      </w:r>
+    </w:p>
+    <w:p>
+      <w:pPr>
+        <w:shd w:val="clear" w:color="auto" w:fill="FFFFFF"/>
+        <w:tabs>
+          <w:tab w:val="left" w:pos="916"/>
+          <w:tab w:val="left" w:pos="1832"/>
+          <w:tab w:val="left" w:pos="2748"/>
+          <w:tab w:val="left" w:pos="3664"/>
+          <w:tab w:val="left" w:pos="4580"/>
+          <w:tab w:val="left" w:pos="5496"/>
+          <w:tab w:val="left" w:pos="6412"/>
+          <w:tab w:val="left" w:pos="7328"/>
+          <w:tab w:val="left" w:pos="8244"/>
+          <w:tab w:val="left" w:pos="9160"/>
+          <w:tab w:val="left" w:pos="10076"/>
+          <w:tab w:val="left" w:pos="10992"/>
+          <w:tab w:val="left" w:pos="11908"/>
+          <w:tab w:val="left" w:pos="12824"/>
+          <w:tab w:val="left" w:pos="13740"/>
+          <w:tab w:val="left" w:pos="14656"/>
+        </w:tabs>
+        <w:wordWrap w:val="0"/>
+        <w:spacing w:line="240" w:lineRule="auto"/>
+        <w:jc w:val="left"/>
+        <w:rPr>
+          <w:rFonts w:ascii="var(--jp-code-font-family)" w:eastAsia="Times New Roman" w:hAnsi="var(--jp-code-font-family)" w:cs="Courier New"/>
+          <w:iCs w:val="0"/>
+          <w:sz w:val="20"/>
+          <w:szCs w:val="20"/>
+          <w:lang w:eastAsia="fr-FR" w:bidi="ar-SA"/>
+        </w:rPr>
+      </w:pPr>
+      <w:proofErr w:type="spellStart"/>
+      <w:r>
+        <w:rPr>
+          <w:rFonts w:ascii="var(--jp-code-font-family)" w:eastAsia="Times New Roman" w:hAnsi="var(--jp-code-font-family)" w:cs="Courier New"/>
+          <w:iCs w:val="0"/>
+          <w:sz w:val="20"/>
+          <w:szCs w:val="20"/>
+          <w:lang w:eastAsia="fr-FR" w:bidi="ar-SA"/>
+        </w:rPr>
+        <w:t>Forward-fill</w:t>
+      </w:r>
+      <w:proofErr w:type="spellEnd"/>
+      <w:r>
+        <w:rPr>
+          <w:rFonts w:ascii="var(--jp-code-font-family)" w:eastAsia="Times New Roman" w:hAnsi="var(--jp-code-font-family)" w:cs="Courier New"/>
+          <w:iCs w:val="0"/>
+          <w:sz w:val="20"/>
+          <w:szCs w:val="20"/>
+          <w:lang w:eastAsia="fr-FR" w:bidi="ar-SA"/>
+        </w:rPr>
+        <w:t xml:space="preserve">   3 </w:t>
+      </w:r>
+      <w:proofErr w:type="spellStart"/>
+      <w:r>
+        <w:rPr>
+          <w:rFonts w:ascii="var(--jp-code-font-family)" w:eastAsia="Times New Roman" w:hAnsi="var(--jp-code-font-family)" w:cs="Courier New"/>
+          <w:iCs w:val="0"/>
+          <w:sz w:val="20"/>
+          <w:szCs w:val="20"/>
+          <w:lang w:eastAsia="fr-FR" w:bidi="ar-SA"/>
+        </w:rPr>
+        <w:t>tensor</w:t>
+      </w:r>
+      <w:proofErr w:type="spellEnd"/>
+      <w:r>
+        <w:rPr>
+          <w:rFonts w:ascii="var(--jp-code-font-family)" w:eastAsia="Times New Roman" w:hAnsi="var(--jp-code-font-family)" w:cs="Courier New"/>
+          <w:iCs w:val="0"/>
+          <w:sz w:val="20"/>
+          <w:szCs w:val="20"/>
+          <w:lang w:eastAsia="fr-FR" w:bidi="ar-SA"/>
+        </w:rPr>
+        <w:t>(0.5402)</w:t>
+      </w:r>
+    </w:p>
+    <w:p>
+      <w:pPr>
+        <w:shd w:val="clear" w:color="auto" w:fill="FFFFFF"/>
+        <w:tabs>
+          <w:tab w:val="left" w:pos="916"/>
+          <w:tab w:val="left" w:pos="1832"/>
+          <w:tab w:val="left" w:pos="2748"/>
+          <w:tab w:val="left" w:pos="3664"/>
+          <w:tab w:val="left" w:pos="4580"/>
+          <w:tab w:val="left" w:pos="5496"/>
+          <w:tab w:val="left" w:pos="6412"/>
+          <w:tab w:val="left" w:pos="7328"/>
+          <w:tab w:val="left" w:pos="8244"/>
+          <w:tab w:val="left" w:pos="9160"/>
+          <w:tab w:val="left" w:pos="10076"/>
+          <w:tab w:val="left" w:pos="10992"/>
+          <w:tab w:val="left" w:pos="11908"/>
+          <w:tab w:val="left" w:pos="12824"/>
+          <w:tab w:val="left" w:pos="13740"/>
+          <w:tab w:val="left" w:pos="14656"/>
+        </w:tabs>
+        <w:wordWrap w:val="0"/>
+        <w:spacing w:line="240" w:lineRule="auto"/>
+        <w:jc w:val="left"/>
+        <w:rPr>
+          <w:rFonts w:ascii="var(--jp-code-font-family)" w:eastAsia="Times New Roman" w:hAnsi="var(--jp-code-font-family)" w:cs="Courier New"/>
+          <w:iCs w:val="0"/>
+          <w:sz w:val="20"/>
+          <w:szCs w:val="20"/>
+          <w:lang w:eastAsia="fr-FR" w:bidi="ar-SA"/>
+        </w:rPr>
+      </w:pPr>
+      <w:proofErr w:type="spellStart"/>
+      <w:r>
+        <w:rPr>
+          <w:rFonts w:ascii="var(--jp-code-font-family)" w:eastAsia="Times New Roman" w:hAnsi="var(--jp-code-font-family)" w:cs="Courier New"/>
+          <w:iCs w:val="0"/>
+          <w:sz w:val="20"/>
+          <w:szCs w:val="20"/>
+          <w:lang w:eastAsia="fr-FR" w:bidi="ar-SA"/>
+        </w:rPr>
+        <w:t>Forward-fill</w:t>
+      </w:r>
+      <w:proofErr w:type="spellEnd"/>
+      <w:r>
+        <w:rPr>
+          <w:rFonts w:ascii="var(--jp-code-font-family)" w:eastAsia="Times New Roman" w:hAnsi="var(--jp-code-font-family)" w:cs="Courier New"/>
+          <w:iCs w:val="0"/>
+          <w:sz w:val="20"/>
+          <w:szCs w:val="20"/>
+          <w:lang w:eastAsia="fr-FR" w:bidi="ar-SA"/>
+        </w:rPr>
+        <w:t xml:space="preserve">   4 </w:t>
+      </w:r>
+      <w:proofErr w:type="spellStart"/>
+      <w:r>
+        <w:rPr>
+          <w:rFonts w:ascii="var(--jp-code-font-family)" w:eastAsia="Times New Roman" w:hAnsi="var(--jp-code-font-family)" w:cs="Courier New"/>
+          <w:iCs w:val="0"/>
+          <w:sz w:val="20"/>
+          <w:szCs w:val="20"/>
+          <w:lang w:eastAsia="fr-FR" w:bidi="ar-SA"/>
+        </w:rPr>
+        <w:t>tensor</w:t>
+      </w:r>
+      <w:proofErr w:type="spellEnd"/>
+      <w:r>
+        <w:rPr>
+          <w:rFonts w:ascii="var(--jp-code-font-family)" w:eastAsia="Times New Roman" w:hAnsi="var(--jp-code-font-family)" w:cs="Courier New"/>
+          <w:iCs w:val="0"/>
+          <w:sz w:val="20"/>
+          <w:szCs w:val="20"/>
+          <w:lang w:eastAsia="fr-FR" w:bidi="ar-SA"/>
+        </w:rPr>
+        <w:t>(0.0142)</w:t>
+      </w:r>
+    </w:p>
+    <w:p>
+      <w:pPr>
+        <w:shd w:val="clear" w:color="auto" w:fill="FFFFFF"/>
+        <w:tabs>
+          <w:tab w:val="left" w:pos="916"/>
+          <w:tab w:val="left" w:pos="1832"/>
+          <w:tab w:val="left" w:pos="2748"/>
+          <w:tab w:val="left" w:pos="3664"/>
+          <w:tab w:val="left" w:pos="4580"/>
+          <w:tab w:val="left" w:pos="5496"/>
+          <w:tab w:val="left" w:pos="6412"/>
+          <w:tab w:val="left" w:pos="7328"/>
+          <w:tab w:val="left" w:pos="8244"/>
+          <w:tab w:val="left" w:pos="9160"/>
+          <w:tab w:val="left" w:pos="10076"/>
+          <w:tab w:val="left" w:pos="10992"/>
+          <w:tab w:val="left" w:pos="11908"/>
+          <w:tab w:val="left" w:pos="12824"/>
+          <w:tab w:val="left" w:pos="13740"/>
+          <w:tab w:val="left" w:pos="14656"/>
+        </w:tabs>
+        <w:wordWrap w:val="0"/>
+        <w:spacing w:line="240" w:lineRule="auto"/>
+        <w:jc w:val="left"/>
+        <w:rPr>
+          <w:rFonts w:ascii="var(--jp-code-font-family)" w:eastAsia="Times New Roman" w:hAnsi="var(--jp-code-font-family)" w:cs="Courier New"/>
+          <w:iCs w:val="0"/>
+          <w:sz w:val="20"/>
+          <w:szCs w:val="20"/>
+          <w:lang w:eastAsia="fr-FR" w:bidi="ar-SA"/>
+        </w:rPr>
+      </w:pPr>
+      <w:proofErr w:type="spellStart"/>
+      <w:r>
+        <w:rPr>
+          <w:rFonts w:ascii="var(--jp-code-font-family)" w:eastAsia="Times New Roman" w:hAnsi="var(--jp-code-font-family)" w:cs="Courier New"/>
+          <w:iCs w:val="0"/>
+          <w:sz w:val="20"/>
+          <w:szCs w:val="20"/>
+          <w:lang w:eastAsia="fr-FR" w:bidi="ar-SA"/>
+        </w:rPr>
+        <w:t>Forward-fill</w:t>
+      </w:r>
+      <w:proofErr w:type="spellEnd"/>
+      <w:r>
+        <w:rPr>
+          <w:rFonts w:ascii="var(--jp-code-font-family)" w:eastAsia="Times New Roman" w:hAnsi="var(--jp-code-font-family)" w:cs="Courier New"/>
+          <w:iCs w:val="0"/>
+          <w:sz w:val="20"/>
+          <w:szCs w:val="20"/>
+          <w:lang w:eastAsia="fr-FR" w:bidi="ar-SA"/>
+        </w:rPr>
+        <w:t xml:space="preserve">  all  </w:t>
+      </w:r>
+      <w:proofErr w:type="spellStart"/>
+      <w:r>
+        <w:rPr>
+          <w:rFonts w:ascii="var(--jp-code-font-family)" w:eastAsia="Times New Roman" w:hAnsi="var(--jp-code-font-family)" w:cs="Courier New"/>
+          <w:iCs w:val="0"/>
+          <w:sz w:val="20"/>
+          <w:szCs w:val="20"/>
+          <w:lang w:eastAsia="fr-FR" w:bidi="ar-SA"/>
+        </w:rPr>
+        <w:t>tensor</w:t>
+      </w:r>
+      <w:proofErr w:type="spellEnd"/>
+      <w:r>
+        <w:rPr>
+          <w:rFonts w:ascii="var(--jp-code-font-family)" w:eastAsia="Times New Roman" w:hAnsi="var(--jp-code-font-family)" w:cs="Courier New"/>
+          <w:iCs w:val="0"/>
+          <w:sz w:val="20"/>
+          <w:szCs w:val="20"/>
+          <w:lang w:eastAsia="fr-FR" w:bidi="ar-SA"/>
+        </w:rPr>
+        <w:t>(0.2514)</w:t>
+      </w:r>
+    </w:p>
+    <w:p>
+      <w:pPr>
+        <w:shd w:val="clear" w:color="auto" w:fill="FFFFFF"/>
+        <w:tabs>
+          <w:tab w:val="left" w:pos="916"/>
+          <w:tab w:val="left" w:pos="1832"/>
+          <w:tab w:val="left" w:pos="2748"/>
+          <w:tab w:val="left" w:pos="3664"/>
+          <w:tab w:val="left" w:pos="4580"/>
+          <w:tab w:val="left" w:pos="5496"/>
+          <w:tab w:val="left" w:pos="6412"/>
+          <w:tab w:val="left" w:pos="7328"/>
+          <w:tab w:val="left" w:pos="8244"/>
+          <w:tab w:val="left" w:pos="9160"/>
+          <w:tab w:val="left" w:pos="10076"/>
+          <w:tab w:val="left" w:pos="10992"/>
+          <w:tab w:val="left" w:pos="11908"/>
+          <w:tab w:val="left" w:pos="12824"/>
+          <w:tab w:val="left" w:pos="13740"/>
+          <w:tab w:val="left" w:pos="14656"/>
+        </w:tabs>
+        <w:wordWrap w:val="0"/>
+        <w:spacing w:line="240" w:lineRule="auto"/>
+        <w:jc w:val="left"/>
+        <w:rPr>
+          <w:rFonts w:ascii="var(--jp-code-font-family)" w:eastAsia="Times New Roman" w:hAnsi="var(--jp-code-font-family)" w:cs="Courier New"/>
+          <w:iCs w:val="0"/>
+          <w:sz w:val="20"/>
+          <w:szCs w:val="20"/>
+          <w:lang w:eastAsia="fr-FR" w:bidi="ar-SA"/>
+        </w:rPr>
+      </w:pPr>
+      <w:proofErr w:type="spellStart"/>
+      <w:r>
+        <w:rPr>
+          <w:rFonts w:ascii="var(--jp-code-font-family)" w:eastAsia="Times New Roman" w:hAnsi="var(--jp-code-font-family)" w:cs="Courier New"/>
+          <w:iCs w:val="0"/>
+          <w:sz w:val="20"/>
+          <w:szCs w:val="20"/>
+          <w:lang w:eastAsia="fr-FR" w:bidi="ar-SA"/>
+        </w:rPr>
+        <w:t>Linear</w:t>
+      </w:r>
+      <w:proofErr w:type="spellEnd"/>
+      <w:r>
+        <w:rPr>
+          <w:rFonts w:ascii="var(--jp-code-font-family)" w:eastAsia="Times New Roman" w:hAnsi="var(--jp-code-font-family)" w:cs="Courier New"/>
+          <w:iCs w:val="0"/>
+          <w:sz w:val="20"/>
+          <w:szCs w:val="20"/>
+          <w:lang w:eastAsia="fr-FR" w:bidi="ar-SA"/>
+        </w:rPr>
+        <w:t xml:space="preserve"> Interpolation   0 </w:t>
+      </w:r>
+      <w:proofErr w:type="spellStart"/>
+      <w:r>
+        <w:rPr>
+          <w:rFonts w:ascii="var(--jp-code-font-family)" w:eastAsia="Times New Roman" w:hAnsi="var(--jp-code-font-family)" w:cs="Courier New"/>
+          <w:iCs w:val="0"/>
+          <w:sz w:val="20"/>
+          <w:szCs w:val="20"/>
+          <w:lang w:eastAsia="fr-FR" w:bidi="ar-SA"/>
+        </w:rPr>
+        <w:t>tensor</w:t>
+      </w:r>
+      <w:proofErr w:type="spellEnd"/>
+      <w:r>
+        <w:rPr>
+          <w:rFonts w:ascii="var(--jp-code-font-family)" w:eastAsia="Times New Roman" w:hAnsi="var(--jp-code-font-family)" w:cs="Courier New"/>
+          <w:iCs w:val="0"/>
+          <w:sz w:val="20"/>
+          <w:szCs w:val="20"/>
+          <w:lang w:eastAsia="fr-FR" w:bidi="ar-SA"/>
+        </w:rPr>
+        <w:t>(0.0141)</w:t>
+      </w:r>
+    </w:p>
+    <w:p>
+      <w:pPr>
+        <w:shd w:val="clear" w:color="auto" w:fill="FFFFFF"/>
+        <w:tabs>
+          <w:tab w:val="left" w:pos="916"/>
+          <w:tab w:val="left" w:pos="1832"/>
+          <w:tab w:val="left" w:pos="2748"/>
+          <w:tab w:val="left" w:pos="3664"/>
+          <w:tab w:val="left" w:pos="4580"/>
+          <w:tab w:val="left" w:pos="5496"/>
+          <w:tab w:val="left" w:pos="6412"/>
+          <w:tab w:val="left" w:pos="7328"/>
+          <w:tab w:val="left" w:pos="8244"/>
+          <w:tab w:val="left" w:pos="9160"/>
+          <w:tab w:val="left" w:pos="10076"/>
+          <w:tab w:val="left" w:pos="10992"/>
+          <w:tab w:val="left" w:pos="11908"/>
+          <w:tab w:val="left" w:pos="12824"/>
+          <w:tab w:val="left" w:pos="13740"/>
+          <w:tab w:val="left" w:pos="14656"/>
+        </w:tabs>
+        <w:wordWrap w:val="0"/>
+        <w:spacing w:line="240" w:lineRule="auto"/>
+        <w:jc w:val="left"/>
+        <w:rPr>
+          <w:rFonts w:ascii="var(--jp-code-font-family)" w:eastAsia="Times New Roman" w:hAnsi="var(--jp-code-font-family)" w:cs="Courier New"/>
+          <w:iCs w:val="0"/>
+          <w:sz w:val="20"/>
+          <w:szCs w:val="20"/>
+          <w:lang w:eastAsia="fr-FR" w:bidi="ar-SA"/>
+        </w:rPr>
+      </w:pPr>
+      <w:proofErr w:type="spellStart"/>
+      <w:r>
+        <w:rPr>
+          <w:rFonts w:ascii="var(--jp-code-font-family)" w:eastAsia="Times New Roman" w:hAnsi="var(--jp-code-font-family)" w:cs="Courier New"/>
+          <w:iCs w:val="0"/>
+          <w:sz w:val="20"/>
+          <w:szCs w:val="20"/>
+          <w:lang w:eastAsia="fr-FR" w:bidi="ar-SA"/>
+        </w:rPr>
+        <w:t>Linear</w:t>
+      </w:r>
+      <w:proofErr w:type="spellEnd"/>
+      <w:r>
+        <w:rPr>
+          <w:rFonts w:ascii="var(--jp-code-font-family)" w:eastAsia="Times New Roman" w:hAnsi="var(--jp-code-font-family)" w:cs="Courier New"/>
+          <w:iCs w:val="0"/>
+          <w:sz w:val="20"/>
+          <w:szCs w:val="20"/>
+          <w:lang w:eastAsia="fr-FR" w:bidi="ar-SA"/>
+        </w:rPr>
+        <w:t xml:space="preserve"> Interpolation   1 </w:t>
+      </w:r>
+      <w:proofErr w:type="spellStart"/>
+      <w:r>
+        <w:rPr>
+          <w:rFonts w:ascii="var(--jp-code-font-family)" w:eastAsia="Times New Roman" w:hAnsi="var(--jp-code-font-family)" w:cs="Courier New"/>
+          <w:iCs w:val="0"/>
+          <w:sz w:val="20"/>
+          <w:szCs w:val="20"/>
+          <w:lang w:eastAsia="fr-FR" w:bidi="ar-SA"/>
+        </w:rPr>
+        <w:t>tensor</w:t>
+      </w:r>
+      <w:proofErr w:type="spellEnd"/>
+      <w:r>
+        <w:rPr>
+          <w:rFonts w:ascii="var(--jp-code-font-family)" w:eastAsia="Times New Roman" w:hAnsi="var(--jp-code-font-family)" w:cs="Courier New"/>
+          <w:iCs w:val="0"/>
+          <w:sz w:val="20"/>
+          <w:szCs w:val="20"/>
+          <w:lang w:eastAsia="fr-FR" w:bidi="ar-SA"/>
+        </w:rPr>
+        <w:t>(0.0250)</w:t>
+      </w:r>
+    </w:p>
+    <w:p>
+      <w:pPr>
+        <w:shd w:val="clear" w:color="auto" w:fill="FFFFFF"/>
+        <w:tabs>
+          <w:tab w:val="left" w:pos="916"/>
+          <w:tab w:val="left" w:pos="1832"/>
+          <w:tab w:val="left" w:pos="2748"/>
+          <w:tab w:val="left" w:pos="3664"/>
+          <w:tab w:val="left" w:pos="4580"/>
+          <w:tab w:val="left" w:pos="5496"/>
+          <w:tab w:val="left" w:pos="6412"/>
+          <w:tab w:val="left" w:pos="7328"/>
+          <w:tab w:val="left" w:pos="8244"/>
+          <w:tab w:val="left" w:pos="9160"/>
+          <w:tab w:val="left" w:pos="10076"/>
+          <w:tab w:val="left" w:pos="10992"/>
+          <w:tab w:val="left" w:pos="11908"/>
+          <w:tab w:val="left" w:pos="12824"/>
+          <w:tab w:val="left" w:pos="13740"/>
+          <w:tab w:val="left" w:pos="14656"/>
+        </w:tabs>
+        <w:wordWrap w:val="0"/>
+        <w:spacing w:line="240" w:lineRule="auto"/>
+        <w:jc w:val="left"/>
+        <w:rPr>
+          <w:rFonts w:ascii="var(--jp-code-font-family)" w:eastAsia="Times New Roman" w:hAnsi="var(--jp-code-font-family)" w:cs="Courier New"/>
+          <w:iCs w:val="0"/>
+          <w:sz w:val="20"/>
+          <w:szCs w:val="20"/>
+          <w:lang w:eastAsia="fr-FR" w:bidi="ar-SA"/>
+        </w:rPr>
+      </w:pPr>
+      <w:proofErr w:type="spellStart"/>
+      <w:r>
+        <w:rPr>
+          <w:rFonts w:ascii="var(--jp-code-font-family)" w:eastAsia="Times New Roman" w:hAnsi="var(--jp-code-font-family)" w:cs="Courier New"/>
+          <w:iCs w:val="0"/>
+          <w:sz w:val="20"/>
+          <w:szCs w:val="20"/>
+          <w:lang w:eastAsia="fr-FR" w:bidi="ar-SA"/>
+        </w:rPr>
+        <w:t>Linear</w:t>
+      </w:r>
+      <w:proofErr w:type="spellEnd"/>
+      <w:r>
+        <w:rPr>
+          <w:rFonts w:ascii="var(--jp-code-font-family)" w:eastAsia="Times New Roman" w:hAnsi="var(--jp-code-font-family)" w:cs="Courier New"/>
+          <w:iCs w:val="0"/>
+          <w:sz w:val="20"/>
+          <w:szCs w:val="20"/>
+          <w:lang w:eastAsia="fr-FR" w:bidi="ar-SA"/>
+        </w:rPr>
+        <w:t xml:space="preserve"> Interpolation   2 </w:t>
+      </w:r>
+      <w:proofErr w:type="spellStart"/>
+      <w:r>
+        <w:rPr>
+          <w:rFonts w:ascii="var(--jp-code-font-family)" w:eastAsia="Times New Roman" w:hAnsi="var(--jp-code-font-family)" w:cs="Courier New"/>
+          <w:iCs w:val="0"/>
+          <w:sz w:val="20"/>
+          <w:szCs w:val="20"/>
+          <w:lang w:eastAsia="fr-FR" w:bidi="ar-SA"/>
+        </w:rPr>
+        <w:t>tensor</w:t>
+      </w:r>
+      <w:proofErr w:type="spellEnd"/>
+      <w:r>
+        <w:rPr>
+          <w:rFonts w:ascii="var(--jp-code-font-family)" w:eastAsia="Times New Roman" w:hAnsi="var(--jp-code-font-family)" w:cs="Courier New"/>
+          <w:iCs w:val="0"/>
+          <w:sz w:val="20"/>
+          <w:szCs w:val="20"/>
+          <w:lang w:eastAsia="fr-FR" w:bidi="ar-SA"/>
+        </w:rPr>
+        <w:t>(0.1032)</w:t>
+      </w:r>
+    </w:p>
+    <w:p>
+      <w:pPr>
+        <w:shd w:val="clear" w:color="auto" w:fill="FFFFFF"/>
+        <w:tabs>
+          <w:tab w:val="left" w:pos="916"/>
+          <w:tab w:val="left" w:pos="1832"/>
+          <w:tab w:val="left" w:pos="2748"/>
+          <w:tab w:val="left" w:pos="3664"/>
+          <w:tab w:val="left" w:pos="4580"/>
+          <w:tab w:val="left" w:pos="5496"/>
+          <w:tab w:val="left" w:pos="6412"/>
+          <w:tab w:val="left" w:pos="7328"/>
+          <w:tab w:val="left" w:pos="8244"/>
+          <w:tab w:val="left" w:pos="9160"/>
+          <w:tab w:val="left" w:pos="10076"/>
+          <w:tab w:val="left" w:pos="10992"/>
+          <w:tab w:val="left" w:pos="11908"/>
+          <w:tab w:val="left" w:pos="12824"/>
+          <w:tab w:val="left" w:pos="13740"/>
+          <w:tab w:val="left" w:pos="14656"/>
+        </w:tabs>
+        <w:wordWrap w:val="0"/>
+        <w:spacing w:line="240" w:lineRule="auto"/>
+        <w:jc w:val="left"/>
+        <w:rPr>
+          <w:rFonts w:ascii="var(--jp-code-font-family)" w:eastAsia="Times New Roman" w:hAnsi="var(--jp-code-font-family)" w:cs="Courier New"/>
+          <w:iCs w:val="0"/>
+          <w:sz w:val="20"/>
+          <w:szCs w:val="20"/>
+          <w:lang w:eastAsia="fr-FR" w:bidi="ar-SA"/>
+        </w:rPr>
+      </w:pPr>
+      <w:proofErr w:type="spellStart"/>
+      <w:r>
+        <w:rPr>
+          <w:rFonts w:ascii="var(--jp-code-font-family)" w:eastAsia="Times New Roman" w:hAnsi="var(--jp-code-font-family)" w:cs="Courier New"/>
+          <w:iCs w:val="0"/>
+          <w:sz w:val="20"/>
+          <w:szCs w:val="20"/>
+          <w:lang w:eastAsia="fr-FR" w:bidi="ar-SA"/>
+        </w:rPr>
+        <w:t>Linear</w:t>
+      </w:r>
+      <w:proofErr w:type="spellEnd"/>
+      <w:r>
+        <w:rPr>
+          <w:rFonts w:ascii="var(--jp-code-font-family)" w:eastAsia="Times New Roman" w:hAnsi="var(--jp-code-font-family)" w:cs="Courier New"/>
+          <w:iCs w:val="0"/>
+          <w:sz w:val="20"/>
+          <w:szCs w:val="20"/>
+          <w:lang w:eastAsia="fr-FR" w:bidi="ar-SA"/>
+        </w:rPr>
+        <w:t xml:space="preserve"> Interpolation   3 </w:t>
+      </w:r>
+      <w:proofErr w:type="spellStart"/>
+      <w:r>
+        <w:rPr>
+          <w:rFonts w:ascii="var(--jp-code-font-family)" w:eastAsia="Times New Roman" w:hAnsi="var(--jp-code-font-family)" w:cs="Courier New"/>
+          <w:iCs w:val="0"/>
+          <w:sz w:val="20"/>
+          <w:szCs w:val="20"/>
+          <w:lang w:eastAsia="fr-FR" w:bidi="ar-SA"/>
+        </w:rPr>
+        <w:t>tensor</w:t>
+      </w:r>
+      <w:proofErr w:type="spellEnd"/>
+      <w:r>
+        <w:rPr>
+          <w:rFonts w:ascii="var(--jp-code-font-family)" w:eastAsia="Times New Roman" w:hAnsi="var(--jp-code-font-family)" w:cs="Courier New"/>
+          <w:iCs w:val="0"/>
+          <w:sz w:val="20"/>
+          <w:szCs w:val="20"/>
+          <w:lang w:eastAsia="fr-FR" w:bidi="ar-SA"/>
+        </w:rPr>
+        <w:t>(0.4177)</w:t>
+      </w:r>
+    </w:p>
+    <w:p>
+      <w:pPr>
+        <w:shd w:val="clear" w:color="auto" w:fill="FFFFFF"/>
+        <w:tabs>
+          <w:tab w:val="left" w:pos="916"/>
+          <w:tab w:val="left" w:pos="1832"/>
+          <w:tab w:val="left" w:pos="2748"/>
+          <w:tab w:val="left" w:pos="3664"/>
+          <w:tab w:val="left" w:pos="4580"/>
+          <w:tab w:val="left" w:pos="5496"/>
+          <w:tab w:val="left" w:pos="6412"/>
+          <w:tab w:val="left" w:pos="7328"/>
+          <w:tab w:val="left" w:pos="8244"/>
+          <w:tab w:val="left" w:pos="9160"/>
+          <w:tab w:val="left" w:pos="10076"/>
+          <w:tab w:val="left" w:pos="10992"/>
+          <w:tab w:val="left" w:pos="11908"/>
+          <w:tab w:val="left" w:pos="12824"/>
+          <w:tab w:val="left" w:pos="13740"/>
+          <w:tab w:val="left" w:pos="14656"/>
+        </w:tabs>
+        <w:wordWrap w:val="0"/>
+        <w:spacing w:line="240" w:lineRule="auto"/>
+        <w:jc w:val="left"/>
+        <w:rPr>
+          <w:rFonts w:ascii="var(--jp-code-font-family)" w:eastAsia="Times New Roman" w:hAnsi="var(--jp-code-font-family)" w:cs="Courier New"/>
+          <w:iCs w:val="0"/>
+          <w:sz w:val="20"/>
+          <w:szCs w:val="20"/>
+          <w:lang w:eastAsia="fr-FR" w:bidi="ar-SA"/>
+        </w:rPr>
+      </w:pPr>
+      <w:proofErr w:type="spellStart"/>
+      <w:r>
+        <w:rPr>
+          <w:rFonts w:ascii="var(--jp-code-font-family)" w:eastAsia="Times New Roman" w:hAnsi="var(--jp-code-font-family)" w:cs="Courier New"/>
+          <w:iCs w:val="0"/>
+          <w:sz w:val="20"/>
+          <w:szCs w:val="20"/>
+          <w:lang w:eastAsia="fr-FR" w:bidi="ar-SA"/>
+        </w:rPr>
+        <w:t>Linear</w:t>
+      </w:r>
+      <w:proofErr w:type="spellEnd"/>
+      <w:r>
+        <w:rPr>
+          <w:rFonts w:ascii="var(--jp-code-font-family)" w:eastAsia="Times New Roman" w:hAnsi="var(--jp-code-font-family)" w:cs="Courier New"/>
+          <w:iCs w:val="0"/>
+          <w:sz w:val="20"/>
+          <w:szCs w:val="20"/>
+          <w:lang w:eastAsia="fr-FR" w:bidi="ar-SA"/>
+        </w:rPr>
+        <w:t xml:space="preserve"> Interpolation   4 </w:t>
+      </w:r>
+      <w:proofErr w:type="spellStart"/>
+      <w:r>
+        <w:rPr>
+          <w:rFonts w:ascii="var(--jp-code-font-family)" w:eastAsia="Times New Roman" w:hAnsi="var(--jp-code-font-family)" w:cs="Courier New"/>
+          <w:iCs w:val="0"/>
+          <w:sz w:val="20"/>
+          <w:szCs w:val="20"/>
+          <w:lang w:eastAsia="fr-FR" w:bidi="ar-SA"/>
+        </w:rPr>
+        <w:t>tensor</w:t>
+      </w:r>
+      <w:proofErr w:type="spellEnd"/>
+      <w:r>
+        <w:rPr>
+          <w:rFonts w:ascii="var(--jp-code-font-family)" w:eastAsia="Times New Roman" w:hAnsi="var(--jp-code-font-family)" w:cs="Courier New"/>
+          <w:iCs w:val="0"/>
+          <w:sz w:val="20"/>
+          <w:szCs w:val="20"/>
+          <w:lang w:eastAsia="fr-FR" w:bidi="ar-SA"/>
+        </w:rPr>
+        <w:t>(0.0086)</w:t>
+      </w:r>
+    </w:p>
+    <w:p>
+      <w:pPr>
+        <w:shd w:val="clear" w:color="auto" w:fill="FFFFFF"/>
+        <w:tabs>
+          <w:tab w:val="left" w:pos="916"/>
+          <w:tab w:val="left" w:pos="1832"/>
+          <w:tab w:val="left" w:pos="2748"/>
+          <w:tab w:val="left" w:pos="3664"/>
+          <w:tab w:val="left" w:pos="4580"/>
+          <w:tab w:val="left" w:pos="5496"/>
+          <w:tab w:val="left" w:pos="6412"/>
+          <w:tab w:val="left" w:pos="7328"/>
+          <w:tab w:val="left" w:pos="8244"/>
+          <w:tab w:val="left" w:pos="9160"/>
+          <w:tab w:val="left" w:pos="10076"/>
+          <w:tab w:val="left" w:pos="10992"/>
+          <w:tab w:val="left" w:pos="11908"/>
+          <w:tab w:val="left" w:pos="12824"/>
+          <w:tab w:val="left" w:pos="13740"/>
+          <w:tab w:val="left" w:pos="14656"/>
+        </w:tabs>
+        <w:wordWrap w:val="0"/>
+        <w:spacing w:line="240" w:lineRule="auto"/>
+        <w:jc w:val="left"/>
+        <w:rPr>
+          <w:rFonts w:ascii="var(--jp-code-font-family)" w:eastAsia="Times New Roman" w:hAnsi="var(--jp-code-font-family)" w:cs="Courier New"/>
+          <w:iCs w:val="0"/>
+          <w:sz w:val="20"/>
+          <w:szCs w:val="20"/>
+          <w:lang w:eastAsia="fr-FR" w:bidi="ar-SA"/>
+        </w:rPr>
+      </w:pPr>
+      <w:proofErr w:type="spellStart"/>
+      <w:r>
+        <w:rPr>
+          <w:rFonts w:ascii="var(--jp-code-font-family)" w:eastAsia="Times New Roman" w:hAnsi="var(--jp-code-font-family)" w:cs="Courier New"/>
+          <w:iCs w:val="0"/>
+          <w:sz w:val="20"/>
+          <w:szCs w:val="20"/>
+          <w:lang w:eastAsia="fr-FR" w:bidi="ar-SA"/>
+        </w:rPr>
+        <w:t>Linear</w:t>
+      </w:r>
+      <w:proofErr w:type="spellEnd"/>
+      <w:r>
+        <w:rPr>
+          <w:rFonts w:ascii="var(--jp-code-font-family)" w:eastAsia="Times New Roman" w:hAnsi="var(--jp-code-font-family)" w:cs="Courier New"/>
+          <w:iCs w:val="0"/>
+          <w:sz w:val="20"/>
+          <w:szCs w:val="20"/>
+          <w:lang w:eastAsia="fr-FR" w:bidi="ar-SA"/>
+        </w:rPr>
+        <w:t xml:space="preserve"> Interpolation  all  </w:t>
+      </w:r>
+      <w:proofErr w:type="spellStart"/>
+      <w:r>
+        <w:rPr>
+          <w:rFonts w:ascii="var(--jp-code-font-family)" w:eastAsia="Times New Roman" w:hAnsi="var(--jp-code-font-family)" w:cs="Courier New"/>
+          <w:iCs w:val="0"/>
+          <w:sz w:val="20"/>
+          <w:szCs w:val="20"/>
+          <w:lang w:eastAsia="fr-FR" w:bidi="ar-SA"/>
+        </w:rPr>
+        <w:t>tensor</w:t>
+      </w:r>
+      <w:proofErr w:type="spellEnd"/>
+      <w:r>
+        <w:rPr>
+          <w:rFonts w:ascii="var(--jp-code-font-family)" w:eastAsia="Times New Roman" w:hAnsi="var(--jp-code-font-family)" w:cs="Courier New"/>
+          <w:iCs w:val="0"/>
+          <w:sz w:val="20"/>
+          <w:szCs w:val="20"/>
+          <w:lang w:eastAsia="fr-FR" w:bidi="ar-SA"/>
+        </w:rPr>
+        <w:t>(0.1929)</w:t>
+      </w:r>
+    </w:p>
+    <w:p>
+      <w:pPr>
+        <w:shd w:val="clear" w:color="auto" w:fill="FFFFFF"/>
+        <w:tabs>
+          <w:tab w:val="left" w:pos="916"/>
+          <w:tab w:val="left" w:pos="1832"/>
+          <w:tab w:val="left" w:pos="2748"/>
+          <w:tab w:val="left" w:pos="3664"/>
+          <w:tab w:val="left" w:pos="4580"/>
+          <w:tab w:val="left" w:pos="5496"/>
+          <w:tab w:val="left" w:pos="6412"/>
+          <w:tab w:val="left" w:pos="7328"/>
+          <w:tab w:val="left" w:pos="8244"/>
+          <w:tab w:val="left" w:pos="9160"/>
+          <w:tab w:val="left" w:pos="10076"/>
+          <w:tab w:val="left" w:pos="10992"/>
+          <w:tab w:val="left" w:pos="11908"/>
+          <w:tab w:val="left" w:pos="12824"/>
+          <w:tab w:val="left" w:pos="13740"/>
+          <w:tab w:val="left" w:pos="14656"/>
+        </w:tabs>
+        <w:wordWrap w:val="0"/>
+        <w:spacing w:line="240" w:lineRule="auto"/>
+        <w:jc w:val="left"/>
+        <w:rPr>
+          <w:rFonts w:ascii="var(--jp-code-font-family)" w:eastAsia="Times New Roman" w:hAnsi="var(--jp-code-font-family)" w:cs="Courier New"/>
+          <w:iCs w:val="0"/>
+          <w:sz w:val="20"/>
+          <w:szCs w:val="20"/>
+          <w:lang w:eastAsia="fr-FR" w:bidi="ar-SA"/>
+        </w:rPr>
+      </w:pPr>
+      <w:proofErr w:type="spellStart"/>
+      <w:r>
+        <w:rPr>
+          <w:rFonts w:ascii="var(--jp-code-font-family)" w:eastAsia="Times New Roman" w:hAnsi="var(--jp-code-font-family)" w:cs="Courier New"/>
+          <w:iCs w:val="0"/>
+          <w:sz w:val="20"/>
+          <w:szCs w:val="20"/>
+          <w:lang w:eastAsia="fr-FR" w:bidi="ar-SA"/>
+        </w:rPr>
+        <w:t>Quadratic</w:t>
+      </w:r>
+      <w:proofErr w:type="spellEnd"/>
+      <w:r>
+        <w:rPr>
+          <w:rFonts w:ascii="var(--jp-code-font-family)" w:eastAsia="Times New Roman" w:hAnsi="var(--jp-code-font-family)" w:cs="Courier New"/>
+          <w:iCs w:val="0"/>
+          <w:sz w:val="20"/>
+          <w:szCs w:val="20"/>
+          <w:lang w:eastAsia="fr-FR" w:bidi="ar-SA"/>
+        </w:rPr>
+        <w:t xml:space="preserve"> Interpolation   0 </w:t>
+      </w:r>
+      <w:proofErr w:type="spellStart"/>
+      <w:r>
+        <w:rPr>
+          <w:rFonts w:ascii="var(--jp-code-font-family)" w:eastAsia="Times New Roman" w:hAnsi="var(--jp-code-font-family)" w:cs="Courier New"/>
+          <w:iCs w:val="0"/>
+          <w:sz w:val="20"/>
+          <w:szCs w:val="20"/>
+          <w:lang w:eastAsia="fr-FR" w:bidi="ar-SA"/>
+        </w:rPr>
+        <w:t>tensor</w:t>
+      </w:r>
+      <w:proofErr w:type="spellEnd"/>
+      <w:r>
+        <w:rPr>
+          <w:rFonts w:ascii="var(--jp-code-font-family)" w:eastAsia="Times New Roman" w:hAnsi="var(--jp-code-font-family)" w:cs="Courier New"/>
+          <w:iCs w:val="0"/>
+          <w:sz w:val="20"/>
+          <w:szCs w:val="20"/>
+          <w:lang w:eastAsia="fr-FR" w:bidi="ar-SA"/>
+        </w:rPr>
+        <w:t>(0.0267)</w:t>
+      </w:r>
+    </w:p>
+    <w:p>
+      <w:pPr>
+        <w:shd w:val="clear" w:color="auto" w:fill="FFFFFF"/>
+        <w:tabs>
+          <w:tab w:val="left" w:pos="916"/>
+          <w:tab w:val="left" w:pos="1832"/>
+          <w:tab w:val="left" w:pos="2748"/>
+          <w:tab w:val="left" w:pos="3664"/>
+          <w:tab w:val="left" w:pos="4580"/>
+          <w:tab w:val="left" w:pos="5496"/>
+          <w:tab w:val="left" w:pos="6412"/>
+          <w:tab w:val="left" w:pos="7328"/>
+          <w:tab w:val="left" w:pos="8244"/>
+          <w:tab w:val="left" w:pos="9160"/>
+          <w:tab w:val="left" w:pos="10076"/>
+          <w:tab w:val="left" w:pos="10992"/>
+          <w:tab w:val="left" w:pos="11908"/>
+          <w:tab w:val="left" w:pos="12824"/>
+          <w:tab w:val="left" w:pos="13740"/>
+          <w:tab w:val="left" w:pos="14656"/>
+        </w:tabs>
+        <w:wordWrap w:val="0"/>
+        <w:spacing w:line="240" w:lineRule="auto"/>
+        <w:jc w:val="left"/>
+        <w:rPr>
+          <w:rFonts w:ascii="var(--jp-code-font-family)" w:eastAsia="Times New Roman" w:hAnsi="var(--jp-code-font-family)" w:cs="Courier New"/>
+          <w:iCs w:val="0"/>
+          <w:sz w:val="20"/>
+          <w:szCs w:val="20"/>
+          <w:lang w:eastAsia="fr-FR" w:bidi="ar-SA"/>
+        </w:rPr>
+      </w:pPr>
+      <w:proofErr w:type="spellStart"/>
+      <w:r>
+        <w:rPr>
+          <w:rFonts w:ascii="var(--jp-code-font-family)" w:eastAsia="Times New Roman" w:hAnsi="var(--jp-code-font-family)" w:cs="Courier New"/>
+          <w:iCs w:val="0"/>
+          <w:sz w:val="20"/>
+          <w:szCs w:val="20"/>
+          <w:lang w:eastAsia="fr-FR" w:bidi="ar-SA"/>
+        </w:rPr>
+        <w:t>Quadratic</w:t>
+      </w:r>
+      <w:proofErr w:type="spellEnd"/>
+      <w:r>
+        <w:rPr>
+          <w:rFonts w:ascii="var(--jp-code-font-family)" w:eastAsia="Times New Roman" w:hAnsi="var(--jp-code-font-family)" w:cs="Courier New"/>
+          <w:iCs w:val="0"/>
+          <w:sz w:val="20"/>
+          <w:szCs w:val="20"/>
+          <w:lang w:eastAsia="fr-FR" w:bidi="ar-SA"/>
+        </w:rPr>
+        <w:t xml:space="preserve"> Interpolation   1 </w:t>
+      </w:r>
+      <w:proofErr w:type="spellStart"/>
+      <w:r>
+        <w:rPr>
+          <w:rFonts w:ascii="var(--jp-code-font-family)" w:eastAsia="Times New Roman" w:hAnsi="var(--jp-code-font-family)" w:cs="Courier New"/>
+          <w:iCs w:val="0"/>
+          <w:sz w:val="20"/>
+          <w:szCs w:val="20"/>
+          <w:lang w:eastAsia="fr-FR" w:bidi="ar-SA"/>
+        </w:rPr>
+        <w:t>tensor</w:t>
+      </w:r>
+      <w:proofErr w:type="spellEnd"/>
+      <w:r>
+        <w:rPr>
+          <w:rFonts w:ascii="var(--jp-code-font-family)" w:eastAsia="Times New Roman" w:hAnsi="var(--jp-code-font-family)" w:cs="Courier New"/>
+          <w:iCs w:val="0"/>
+          <w:sz w:val="20"/>
+          <w:szCs w:val="20"/>
+          <w:lang w:eastAsia="fr-FR" w:bidi="ar-SA"/>
+        </w:rPr>
+        <w:t>(0.0314)</w:t>
+      </w:r>
+    </w:p>
+    <w:p>
+      <w:pPr>
+        <w:shd w:val="clear" w:color="auto" w:fill="FFFFFF"/>
+        <w:tabs>
+          <w:tab w:val="left" w:pos="916"/>
+          <w:tab w:val="left" w:pos="1832"/>
+          <w:tab w:val="left" w:pos="2748"/>
+          <w:tab w:val="left" w:pos="3664"/>
+          <w:tab w:val="left" w:pos="4580"/>
+          <w:tab w:val="left" w:pos="5496"/>
+          <w:tab w:val="left" w:pos="6412"/>
+          <w:tab w:val="left" w:pos="7328"/>
+          <w:tab w:val="left" w:pos="8244"/>
+          <w:tab w:val="left" w:pos="9160"/>
+          <w:tab w:val="left" w:pos="10076"/>
+          <w:tab w:val="left" w:pos="10992"/>
+          <w:tab w:val="left" w:pos="11908"/>
+          <w:tab w:val="left" w:pos="12824"/>
+          <w:tab w:val="left" w:pos="13740"/>
+          <w:tab w:val="left" w:pos="14656"/>
+        </w:tabs>
+        <w:wordWrap w:val="0"/>
+        <w:spacing w:line="240" w:lineRule="auto"/>
+        <w:jc w:val="left"/>
+        <w:rPr>
+          <w:rFonts w:ascii="var(--jp-code-font-family)" w:eastAsia="Times New Roman" w:hAnsi="var(--jp-code-font-family)" w:cs="Courier New"/>
+          <w:iCs w:val="0"/>
+          <w:sz w:val="20"/>
+          <w:szCs w:val="20"/>
+          <w:lang w:eastAsia="fr-FR" w:bidi="ar-SA"/>
+        </w:rPr>
+      </w:pPr>
+      <w:proofErr w:type="spellStart"/>
+      <w:r>
+        <w:rPr>
+          <w:rFonts w:ascii="var(--jp-code-font-family)" w:eastAsia="Times New Roman" w:hAnsi="var(--jp-code-font-family)" w:cs="Courier New"/>
+          <w:iCs w:val="0"/>
+          <w:sz w:val="20"/>
+          <w:szCs w:val="20"/>
+          <w:lang w:eastAsia="fr-FR" w:bidi="ar-SA"/>
+        </w:rPr>
+        <w:t>Quadratic</w:t>
+      </w:r>
+      <w:proofErr w:type="spellEnd"/>
+      <w:r>
+        <w:rPr>
+          <w:rFonts w:ascii="var(--jp-code-font-family)" w:eastAsia="Times New Roman" w:hAnsi="var(--jp-code-font-family)" w:cs="Courier New"/>
+          <w:iCs w:val="0"/>
+          <w:sz w:val="20"/>
+          <w:szCs w:val="20"/>
+          <w:lang w:eastAsia="fr-FR" w:bidi="ar-SA"/>
+        </w:rPr>
+        <w:t xml:space="preserve"> Interpolation   2 </w:t>
+      </w:r>
+      <w:proofErr w:type="spellStart"/>
+      <w:r>
+        <w:rPr>
+          <w:rFonts w:ascii="var(--jp-code-font-family)" w:eastAsia="Times New Roman" w:hAnsi="var(--jp-code-font-family)" w:cs="Courier New"/>
+          <w:iCs w:val="0"/>
+          <w:sz w:val="20"/>
+          <w:szCs w:val="20"/>
+          <w:lang w:eastAsia="fr-FR" w:bidi="ar-SA"/>
+        </w:rPr>
+        <w:t>tensor</w:t>
+      </w:r>
+      <w:proofErr w:type="spellEnd"/>
+      <w:r>
+        <w:rPr>
+          <w:rFonts w:ascii="var(--jp-code-font-family)" w:eastAsia="Times New Roman" w:hAnsi="var(--jp-code-font-family)" w:cs="Courier New"/>
+          <w:iCs w:val="0"/>
+          <w:sz w:val="20"/>
+          <w:szCs w:val="20"/>
+          <w:lang w:eastAsia="fr-FR" w:bidi="ar-SA"/>
+        </w:rPr>
+        <w:t>(0.1318)</w:t>
+      </w:r>
+    </w:p>
+    <w:p>
+      <w:pPr>
+        <w:shd w:val="clear" w:color="auto" w:fill="FFFFFF"/>
+        <w:tabs>
+          <w:tab w:val="left" w:pos="916"/>
+          <w:tab w:val="left" w:pos="1832"/>
+          <w:tab w:val="left" w:pos="2748"/>
+          <w:tab w:val="left" w:pos="3664"/>
+          <w:tab w:val="left" w:pos="4580"/>
+          <w:tab w:val="left" w:pos="5496"/>
+          <w:tab w:val="left" w:pos="6412"/>
+          <w:tab w:val="left" w:pos="7328"/>
+          <w:tab w:val="left" w:pos="8244"/>
+          <w:tab w:val="left" w:pos="9160"/>
+          <w:tab w:val="left" w:pos="10076"/>
+          <w:tab w:val="left" w:pos="10992"/>
+          <w:tab w:val="left" w:pos="11908"/>
+          <w:tab w:val="left" w:pos="12824"/>
+          <w:tab w:val="left" w:pos="13740"/>
+          <w:tab w:val="left" w:pos="14656"/>
+        </w:tabs>
+        <w:wordWrap w:val="0"/>
+        <w:spacing w:line="240" w:lineRule="auto"/>
+        <w:jc w:val="left"/>
+        <w:rPr>
+          <w:rFonts w:ascii="var(--jp-code-font-family)" w:eastAsia="Times New Roman" w:hAnsi="var(--jp-code-font-family)" w:cs="Courier New"/>
+          <w:iCs w:val="0"/>
+          <w:sz w:val="20"/>
+          <w:szCs w:val="20"/>
+          <w:lang w:eastAsia="fr-FR" w:bidi="ar-SA"/>
+        </w:rPr>
+      </w:pPr>
+      <w:proofErr w:type="spellStart"/>
+      <w:r>
+        <w:rPr>
+          <w:rFonts w:ascii="var(--jp-code-font-family)" w:eastAsia="Times New Roman" w:hAnsi="var(--jp-code-font-family)" w:cs="Courier New"/>
+          <w:iCs w:val="0"/>
+          <w:sz w:val="20"/>
+          <w:szCs w:val="20"/>
+          <w:lang w:eastAsia="fr-FR" w:bidi="ar-SA"/>
+        </w:rPr>
+        <w:t>Quadratic</w:t>
+      </w:r>
+      <w:proofErr w:type="spellEnd"/>
+      <w:r>
+        <w:rPr>
+          <w:rFonts w:ascii="var(--jp-code-font-family)" w:eastAsia="Times New Roman" w:hAnsi="var(--jp-code-font-family)" w:cs="Courier New"/>
+          <w:iCs w:val="0"/>
+          <w:sz w:val="20"/>
+          <w:szCs w:val="20"/>
+          <w:lang w:eastAsia="fr-FR" w:bidi="ar-SA"/>
+        </w:rPr>
+        <w:t xml:space="preserve"> Interpolation   3 </w:t>
+      </w:r>
+      <w:proofErr w:type="spellStart"/>
+      <w:r>
+        <w:rPr>
+          <w:rFonts w:ascii="var(--jp-code-font-family)" w:eastAsia="Times New Roman" w:hAnsi="var(--jp-code-font-family)" w:cs="Courier New"/>
+          <w:iCs w:val="0"/>
+          <w:sz w:val="20"/>
+          <w:szCs w:val="20"/>
+          <w:lang w:eastAsia="fr-FR" w:bidi="ar-SA"/>
+        </w:rPr>
+        <w:t>tensor</w:t>
+      </w:r>
+      <w:proofErr w:type="spellEnd"/>
+      <w:r>
+        <w:rPr>
+          <w:rFonts w:ascii="var(--jp-code-font-family)" w:eastAsia="Times New Roman" w:hAnsi="var(--jp-code-font-family)" w:cs="Courier New"/>
+          <w:iCs w:val="0"/>
+          <w:sz w:val="20"/>
+          <w:szCs w:val="20"/>
+          <w:lang w:eastAsia="fr-FR" w:bidi="ar-SA"/>
+        </w:rPr>
+        <w:t>(0.7546)</w:t>
+      </w:r>
+    </w:p>
+    <w:p>
+      <w:pPr>
+        <w:shd w:val="clear" w:color="auto" w:fill="FFFFFF"/>
+        <w:tabs>
+          <w:tab w:val="left" w:pos="916"/>
+          <w:tab w:val="left" w:pos="1832"/>
+          <w:tab w:val="left" w:pos="2748"/>
+          <w:tab w:val="left" w:pos="3664"/>
+          <w:tab w:val="left" w:pos="4580"/>
+          <w:tab w:val="left" w:pos="5496"/>
+          <w:tab w:val="left" w:pos="6412"/>
+          <w:tab w:val="left" w:pos="7328"/>
+          <w:tab w:val="left" w:pos="8244"/>
+          <w:tab w:val="left" w:pos="9160"/>
+          <w:tab w:val="left" w:pos="10076"/>
+          <w:tab w:val="left" w:pos="10992"/>
+          <w:tab w:val="left" w:pos="11908"/>
+          <w:tab w:val="left" w:pos="12824"/>
+          <w:tab w:val="left" w:pos="13740"/>
+          <w:tab w:val="left" w:pos="14656"/>
+        </w:tabs>
+        <w:wordWrap w:val="0"/>
+        <w:spacing w:line="240" w:lineRule="auto"/>
+        <w:jc w:val="left"/>
+        <w:rPr>
+          <w:rFonts w:ascii="var(--jp-code-font-family)" w:eastAsia="Times New Roman" w:hAnsi="var(--jp-code-font-family)" w:cs="Courier New"/>
+          <w:iCs w:val="0"/>
+          <w:sz w:val="20"/>
+          <w:szCs w:val="20"/>
+          <w:lang w:eastAsia="fr-FR" w:bidi="ar-SA"/>
+        </w:rPr>
+      </w:pPr>
+      <w:proofErr w:type="spellStart"/>
+      <w:r>
+        <w:rPr>
+          <w:rFonts w:ascii="var(--jp-code-font-family)" w:eastAsia="Times New Roman" w:hAnsi="var(--jp-code-font-family)" w:cs="Courier New"/>
+          <w:iCs w:val="0"/>
+          <w:sz w:val="20"/>
+          <w:szCs w:val="20"/>
+          <w:lang w:eastAsia="fr-FR" w:bidi="ar-SA"/>
+        </w:rPr>
+        <w:t>Quadratic</w:t>
+      </w:r>
+      <w:proofErr w:type="spellEnd"/>
+      <w:r>
+        <w:rPr>
+          <w:rFonts w:ascii="var(--jp-code-font-family)" w:eastAsia="Times New Roman" w:hAnsi="var(--jp-code-font-family)" w:cs="Courier New"/>
+          <w:iCs w:val="0"/>
+          <w:sz w:val="20"/>
+          <w:szCs w:val="20"/>
+          <w:lang w:eastAsia="fr-FR" w:bidi="ar-SA"/>
+        </w:rPr>
+        <w:t xml:space="preserve"> Interpolation   4 </w:t>
+      </w:r>
+      <w:proofErr w:type="spellStart"/>
+      <w:r>
+        <w:rPr>
+          <w:rFonts w:ascii="var(--jp-code-font-family)" w:eastAsia="Times New Roman" w:hAnsi="var(--jp-code-font-family)" w:cs="Courier New"/>
+          <w:iCs w:val="0"/>
+          <w:sz w:val="20"/>
+          <w:szCs w:val="20"/>
+          <w:lang w:eastAsia="fr-FR" w:bidi="ar-SA"/>
+        </w:rPr>
+        <w:t>tensor</w:t>
+      </w:r>
+      <w:proofErr w:type="spellEnd"/>
+      <w:r>
+        <w:rPr>
+          <w:rFonts w:ascii="var(--jp-code-font-family)" w:eastAsia="Times New Roman" w:hAnsi="var(--jp-code-font-family)" w:cs="Courier New"/>
+          <w:iCs w:val="0"/>
+          <w:sz w:val="20"/>
+          <w:szCs w:val="20"/>
+          <w:lang w:eastAsia="fr-FR" w:bidi="ar-SA"/>
+        </w:rPr>
+        <w:t>(0.0124)</w:t>
+      </w:r>
+    </w:p>
+    <w:p>
+      <w:pPr>
+        <w:shd w:val="clear" w:color="auto" w:fill="FFFFFF"/>
+        <w:tabs>
+          <w:tab w:val="left" w:pos="916"/>
+          <w:tab w:val="left" w:pos="1832"/>
+          <w:tab w:val="left" w:pos="2748"/>
+          <w:tab w:val="left" w:pos="3664"/>
+          <w:tab w:val="left" w:pos="4580"/>
+          <w:tab w:val="left" w:pos="5496"/>
+          <w:tab w:val="left" w:pos="6412"/>
+          <w:tab w:val="left" w:pos="7328"/>
+          <w:tab w:val="left" w:pos="8244"/>
+          <w:tab w:val="left" w:pos="9160"/>
+          <w:tab w:val="left" w:pos="10076"/>
+          <w:tab w:val="left" w:pos="10992"/>
+          <w:tab w:val="left" w:pos="11908"/>
+          <w:tab w:val="left" w:pos="12824"/>
+          <w:tab w:val="left" w:pos="13740"/>
+          <w:tab w:val="left" w:pos="14656"/>
+        </w:tabs>
+        <w:wordWrap w:val="0"/>
+        <w:spacing w:line="240" w:lineRule="auto"/>
+        <w:jc w:val="left"/>
+        <w:rPr>
+          <w:rFonts w:ascii="var(--jp-code-font-family)" w:eastAsia="Times New Roman" w:hAnsi="var(--jp-code-font-family)" w:cs="Courier New"/>
+          <w:iCs w:val="0"/>
+          <w:sz w:val="20"/>
+          <w:szCs w:val="20"/>
+          <w:lang w:eastAsia="fr-FR" w:bidi="ar-SA"/>
+        </w:rPr>
+      </w:pPr>
+      <w:proofErr w:type="spellStart"/>
+      <w:r>
+        <w:rPr>
+          <w:rFonts w:ascii="var(--jp-code-font-family)" w:eastAsia="Times New Roman" w:hAnsi="var(--jp-code-font-family)" w:cs="Courier New"/>
+          <w:iCs w:val="0"/>
+          <w:sz w:val="20"/>
+          <w:szCs w:val="20"/>
+          <w:lang w:eastAsia="fr-FR" w:bidi="ar-SA"/>
+        </w:rPr>
+        <w:t>Quadratic</w:t>
+      </w:r>
+      <w:proofErr w:type="spellEnd"/>
+      <w:r>
+        <w:rPr>
+          <w:rFonts w:ascii="var(--jp-code-font-family)" w:eastAsia="Times New Roman" w:hAnsi="var(--jp-code-font-family)" w:cs="Courier New"/>
+          <w:iCs w:val="0"/>
+          <w:sz w:val="20"/>
+          <w:szCs w:val="20"/>
+          <w:lang w:eastAsia="fr-FR" w:bidi="ar-SA"/>
+        </w:rPr>
+        <w:t xml:space="preserve"> Interpolation  all  </w:t>
+      </w:r>
+      <w:proofErr w:type="spellStart"/>
+      <w:r>
+        <w:rPr>
+          <w:rFonts w:ascii="var(--jp-code-font-family)" w:eastAsia="Times New Roman" w:hAnsi="var(--jp-code-font-family)" w:cs="Courier New"/>
+          <w:iCs w:val="0"/>
+          <w:sz w:val="20"/>
+          <w:szCs w:val="20"/>
+          <w:lang w:eastAsia="fr-FR" w:bidi="ar-SA"/>
+        </w:rPr>
+        <w:t>tensor</w:t>
+      </w:r>
+      <w:proofErr w:type="spellEnd"/>
+      <w:r>
+        <w:rPr>
+          <w:rFonts w:ascii="var(--jp-code-font-family)" w:eastAsia="Times New Roman" w:hAnsi="var(--jp-code-font-family)" w:cs="Courier New"/>
+          <w:iCs w:val="0"/>
+          <w:sz w:val="20"/>
+          <w:szCs w:val="20"/>
+          <w:lang w:eastAsia="fr-FR" w:bidi="ar-SA"/>
+        </w:rPr>
+        <w:t>(0.3430)</w:t>
+      </w:r>
+    </w:p>
+    <w:p>
+      <w:pPr>
+        <w:shd w:val="clear" w:color="auto" w:fill="FFFFFF"/>
+        <w:tabs>
+          <w:tab w:val="left" w:pos="916"/>
+          <w:tab w:val="left" w:pos="1832"/>
+          <w:tab w:val="left" w:pos="2748"/>
+          <w:tab w:val="left" w:pos="3664"/>
+          <w:tab w:val="left" w:pos="4580"/>
+          <w:tab w:val="left" w:pos="5496"/>
+          <w:tab w:val="left" w:pos="6412"/>
+          <w:tab w:val="left" w:pos="7328"/>
+          <w:tab w:val="left" w:pos="8244"/>
+          <w:tab w:val="left" w:pos="9160"/>
+          <w:tab w:val="left" w:pos="10076"/>
+          <w:tab w:val="left" w:pos="10992"/>
+          <w:tab w:val="left" w:pos="11908"/>
+          <w:tab w:val="left" w:pos="12824"/>
+          <w:tab w:val="left" w:pos="13740"/>
+          <w:tab w:val="left" w:pos="14656"/>
+        </w:tabs>
+        <w:wordWrap w:val="0"/>
+        <w:spacing w:line="240" w:lineRule="auto"/>
+        <w:jc w:val="left"/>
+        <w:rPr>
+          <w:rFonts w:ascii="var(--jp-code-font-family)" w:eastAsia="Times New Roman" w:hAnsi="var(--jp-code-font-family)" w:cs="Courier New"/>
+          <w:iCs w:val="0"/>
+          <w:sz w:val="20"/>
+          <w:szCs w:val="20"/>
+          <w:lang w:eastAsia="fr-FR" w:bidi="ar-SA"/>
+        </w:rPr>
+      </w:pPr>
+      <w:r>
+        <w:rPr>
+          <w:rFonts w:ascii="var(--jp-code-font-family)" w:eastAsia="Times New Roman" w:hAnsi="var(--jp-code-font-family)" w:cs="Courier New"/>
+          <w:iCs w:val="0"/>
+          <w:sz w:val="20"/>
+          <w:szCs w:val="20"/>
+          <w:lang w:eastAsia="fr-FR" w:bidi="ar-SA"/>
+        </w:rPr>
+        <w:t xml:space="preserve">KNN   0 </w:t>
+      </w:r>
+      <w:proofErr w:type="spellStart"/>
+      <w:r>
+        <w:rPr>
+          <w:rFonts w:ascii="var(--jp-code-font-family)" w:eastAsia="Times New Roman" w:hAnsi="var(--jp-code-font-family)" w:cs="Courier New"/>
+          <w:iCs w:val="0"/>
+          <w:sz w:val="20"/>
+          <w:szCs w:val="20"/>
+          <w:lang w:eastAsia="fr-FR" w:bidi="ar-SA"/>
+        </w:rPr>
+        <w:t>tensor</w:t>
+      </w:r>
+      <w:proofErr w:type="spellEnd"/>
+      <w:r>
+        <w:rPr>
+          <w:rFonts w:ascii="var(--jp-code-font-family)" w:eastAsia="Times New Roman" w:hAnsi="var(--jp-code-font-family)" w:cs="Courier New"/>
+          <w:iCs w:val="0"/>
+          <w:sz w:val="20"/>
+          <w:szCs w:val="20"/>
+          <w:lang w:eastAsia="fr-FR" w:bidi="ar-SA"/>
+        </w:rPr>
+        <w:t>(1.1127)</w:t>
+      </w:r>
+    </w:p>
+    <w:p>
+      <w:pPr>
+        <w:shd w:val="clear" w:color="auto" w:fill="FFFFFF"/>
+        <w:tabs>
+          <w:tab w:val="left" w:pos="916"/>
+          <w:tab w:val="left" w:pos="1832"/>
+          <w:tab w:val="left" w:pos="2748"/>
+          <w:tab w:val="left" w:pos="3664"/>
+          <w:tab w:val="left" w:pos="4580"/>
+          <w:tab w:val="left" w:pos="5496"/>
+          <w:tab w:val="left" w:pos="6412"/>
+          <w:tab w:val="left" w:pos="7328"/>
+          <w:tab w:val="left" w:pos="8244"/>
+          <w:tab w:val="left" w:pos="9160"/>
+          <w:tab w:val="left" w:pos="10076"/>
+          <w:tab w:val="left" w:pos="10992"/>
+          <w:tab w:val="left" w:pos="11908"/>
+          <w:tab w:val="left" w:pos="12824"/>
+          <w:tab w:val="left" w:pos="13740"/>
+          <w:tab w:val="left" w:pos="14656"/>
+        </w:tabs>
+        <w:wordWrap w:val="0"/>
+        <w:spacing w:line="240" w:lineRule="auto"/>
+        <w:jc w:val="left"/>
+        <w:rPr>
+          <w:rFonts w:ascii="var(--jp-code-font-family)" w:eastAsia="Times New Roman" w:hAnsi="var(--jp-code-font-family)" w:cs="Courier New"/>
+          <w:iCs w:val="0"/>
+          <w:sz w:val="20"/>
+          <w:szCs w:val="20"/>
+          <w:lang w:eastAsia="fr-FR" w:bidi="ar-SA"/>
+        </w:rPr>
+      </w:pPr>
+      <w:r>
+        <w:rPr>
+          <w:rFonts w:ascii="var(--jp-code-font-family)" w:eastAsia="Times New Roman" w:hAnsi="var(--jp-code-font-family)" w:cs="Courier New"/>
+          <w:iCs w:val="0"/>
+          <w:sz w:val="20"/>
+          <w:szCs w:val="20"/>
+          <w:lang w:eastAsia="fr-FR" w:bidi="ar-SA"/>
+        </w:rPr>
+        <w:t xml:space="preserve">KNN   1 </w:t>
+      </w:r>
+      <w:proofErr w:type="spellStart"/>
+      <w:r>
+        <w:rPr>
+          <w:rFonts w:ascii="var(--jp-code-font-family)" w:eastAsia="Times New Roman" w:hAnsi="var(--jp-code-font-family)" w:cs="Courier New"/>
+          <w:iCs w:val="0"/>
+          <w:sz w:val="20"/>
+          <w:szCs w:val="20"/>
+          <w:lang w:eastAsia="fr-FR" w:bidi="ar-SA"/>
+        </w:rPr>
+        <w:t>tensor</w:t>
+      </w:r>
+      <w:proofErr w:type="spellEnd"/>
+      <w:r>
+        <w:rPr>
+          <w:rFonts w:ascii="var(--jp-code-font-family)" w:eastAsia="Times New Roman" w:hAnsi="var(--jp-code-font-family)" w:cs="Courier New"/>
+          <w:iCs w:val="0"/>
+          <w:sz w:val="20"/>
+          <w:szCs w:val="20"/>
+          <w:lang w:eastAsia="fr-FR" w:bidi="ar-SA"/>
+        </w:rPr>
+        <w:t>(1.5771)</w:t>
+      </w:r>
+    </w:p>
+    <w:p>
+      <w:pPr>
+        <w:shd w:val="clear" w:color="auto" w:fill="FFFFFF"/>
+        <w:tabs>
+          <w:tab w:val="left" w:pos="916"/>
+          <w:tab w:val="left" w:pos="1832"/>
+          <w:tab w:val="left" w:pos="2748"/>
+          <w:tab w:val="left" w:pos="3664"/>
+          <w:tab w:val="left" w:pos="4580"/>
+          <w:tab w:val="left" w:pos="5496"/>
+          <w:tab w:val="left" w:pos="6412"/>
+          <w:tab w:val="left" w:pos="7328"/>
+          <w:tab w:val="left" w:pos="8244"/>
+          <w:tab w:val="left" w:pos="9160"/>
+          <w:tab w:val="left" w:pos="10076"/>
+          <w:tab w:val="left" w:pos="10992"/>
+          <w:tab w:val="left" w:pos="11908"/>
+          <w:tab w:val="left" w:pos="12824"/>
+          <w:tab w:val="left" w:pos="13740"/>
+          <w:tab w:val="left" w:pos="14656"/>
+        </w:tabs>
+        <w:wordWrap w:val="0"/>
+        <w:spacing w:line="240" w:lineRule="auto"/>
+        <w:jc w:val="left"/>
+        <w:rPr>
+          <w:rFonts w:ascii="var(--jp-code-font-family)" w:eastAsia="Times New Roman" w:hAnsi="var(--jp-code-font-family)" w:cs="Courier New"/>
+          <w:iCs w:val="0"/>
+          <w:sz w:val="20"/>
+          <w:szCs w:val="20"/>
+          <w:lang w:eastAsia="fr-FR" w:bidi="ar-SA"/>
+        </w:rPr>
+      </w:pPr>
+      <w:r>
+        <w:rPr>
+          <w:rFonts w:ascii="var(--jp-code-font-family)" w:eastAsia="Times New Roman" w:hAnsi="var(--jp-code-font-family)" w:cs="Courier New"/>
+          <w:iCs w:val="0"/>
+          <w:sz w:val="20"/>
+          <w:szCs w:val="20"/>
+          <w:lang w:eastAsia="fr-FR" w:bidi="ar-SA"/>
+        </w:rPr>
+        <w:t xml:space="preserve">KNN   2 </w:t>
+      </w:r>
+      <w:proofErr w:type="spellStart"/>
+      <w:r>
+        <w:rPr>
+          <w:rFonts w:ascii="var(--jp-code-font-family)" w:eastAsia="Times New Roman" w:hAnsi="var(--jp-code-font-family)" w:cs="Courier New"/>
+          <w:iCs w:val="0"/>
+          <w:sz w:val="20"/>
+          <w:szCs w:val="20"/>
+          <w:lang w:eastAsia="fr-FR" w:bidi="ar-SA"/>
+        </w:rPr>
+        <w:t>tensor</w:t>
+      </w:r>
+      <w:proofErr w:type="spellEnd"/>
+      <w:r>
+        <w:rPr>
+          <w:rFonts w:ascii="var(--jp-code-font-family)" w:eastAsia="Times New Roman" w:hAnsi="var(--jp-code-font-family)" w:cs="Courier New"/>
+          <w:iCs w:val="0"/>
+          <w:sz w:val="20"/>
+          <w:szCs w:val="20"/>
+          <w:lang w:eastAsia="fr-FR" w:bidi="ar-SA"/>
+        </w:rPr>
+        <w:t>(1.3040)</w:t>
+      </w:r>
+    </w:p>
+    <w:p>
+      <w:pPr>
+        <w:shd w:val="clear" w:color="auto" w:fill="FFFFFF"/>
+        <w:tabs>
+          <w:tab w:val="left" w:pos="916"/>
+          <w:tab w:val="left" w:pos="1832"/>
+          <w:tab w:val="left" w:pos="2748"/>
+          <w:tab w:val="left" w:pos="3664"/>
+          <w:tab w:val="left" w:pos="4580"/>
+          <w:tab w:val="left" w:pos="5496"/>
+          <w:tab w:val="left" w:pos="6412"/>
+          <w:tab w:val="left" w:pos="7328"/>
+          <w:tab w:val="left" w:pos="8244"/>
+          <w:tab w:val="left" w:pos="9160"/>
+          <w:tab w:val="left" w:pos="10076"/>
+          <w:tab w:val="left" w:pos="10992"/>
+          <w:tab w:val="left" w:pos="11908"/>
+          <w:tab w:val="left" w:pos="12824"/>
+          <w:tab w:val="left" w:pos="13740"/>
+          <w:tab w:val="left" w:pos="14656"/>
+        </w:tabs>
+        <w:wordWrap w:val="0"/>
+        <w:spacing w:line="240" w:lineRule="auto"/>
+        <w:jc w:val="left"/>
+        <w:rPr>
+          <w:rFonts w:ascii="var(--jp-code-font-family)" w:eastAsia="Times New Roman" w:hAnsi="var(--jp-code-font-family)" w:cs="Courier New"/>
+          <w:iCs w:val="0"/>
+          <w:sz w:val="20"/>
+          <w:szCs w:val="20"/>
+          <w:lang w:eastAsia="fr-FR" w:bidi="ar-SA"/>
+        </w:rPr>
+      </w:pPr>
+      <w:r>
+        <w:rPr>
+          <w:rFonts w:ascii="var(--jp-code-font-family)" w:eastAsia="Times New Roman" w:hAnsi="var(--jp-code-font-family)" w:cs="Courier New"/>
+          <w:iCs w:val="0"/>
+          <w:sz w:val="20"/>
+          <w:szCs w:val="20"/>
+          <w:lang w:eastAsia="fr-FR" w:bidi="ar-SA"/>
+        </w:rPr>
+        <w:t xml:space="preserve">KNN   3 </w:t>
+      </w:r>
+      <w:proofErr w:type="spellStart"/>
+      <w:r>
+        <w:rPr>
+          <w:rFonts w:ascii="var(--jp-code-font-family)" w:eastAsia="Times New Roman" w:hAnsi="var(--jp-code-font-family)" w:cs="Courier New"/>
+          <w:iCs w:val="0"/>
+          <w:sz w:val="20"/>
+          <w:szCs w:val="20"/>
+          <w:lang w:eastAsia="fr-FR" w:bidi="ar-SA"/>
+        </w:rPr>
+        <w:t>tensor</w:t>
+      </w:r>
+      <w:proofErr w:type="spellEnd"/>
+      <w:r>
+        <w:rPr>
+          <w:rFonts w:ascii="var(--jp-code-font-family)" w:eastAsia="Times New Roman" w:hAnsi="var(--jp-code-font-family)" w:cs="Courier New"/>
+          <w:iCs w:val="0"/>
+          <w:sz w:val="20"/>
+          <w:szCs w:val="20"/>
+          <w:lang w:eastAsia="fr-FR" w:bidi="ar-SA"/>
+        </w:rPr>
+        <w:t>(1.4396)</w:t>
+      </w:r>
+    </w:p>
+    <w:p>
+      <w:pPr>
+        <w:shd w:val="clear" w:color="auto" w:fill="FFFFFF"/>
+        <w:tabs>
+          <w:tab w:val="left" w:pos="916"/>
+          <w:tab w:val="left" w:pos="1832"/>
+          <w:tab w:val="left" w:pos="2748"/>
+          <w:tab w:val="left" w:pos="3664"/>
+          <w:tab w:val="left" w:pos="4580"/>
+          <w:tab w:val="left" w:pos="5496"/>
+          <w:tab w:val="left" w:pos="6412"/>
+          <w:tab w:val="left" w:pos="7328"/>
+          <w:tab w:val="left" w:pos="8244"/>
+          <w:tab w:val="left" w:pos="9160"/>
+          <w:tab w:val="left" w:pos="10076"/>
+          <w:tab w:val="left" w:pos="10992"/>
+          <w:tab w:val="left" w:pos="11908"/>
+          <w:tab w:val="left" w:pos="12824"/>
+          <w:tab w:val="left" w:pos="13740"/>
+          <w:tab w:val="left" w:pos="14656"/>
+        </w:tabs>
+        <w:wordWrap w:val="0"/>
+        <w:spacing w:line="240" w:lineRule="auto"/>
+        <w:jc w:val="left"/>
+        <w:rPr>
+          <w:rFonts w:ascii="var(--jp-code-font-family)" w:eastAsia="Times New Roman" w:hAnsi="var(--jp-code-font-family)" w:cs="Courier New"/>
+          <w:iCs w:val="0"/>
+          <w:sz w:val="20"/>
+          <w:szCs w:val="20"/>
+          <w:lang w:eastAsia="fr-FR" w:bidi="ar-SA"/>
+        </w:rPr>
+      </w:pPr>
+      <w:r>
+        <w:rPr>
+          <w:rFonts w:ascii="var(--jp-code-font-family)" w:eastAsia="Times New Roman" w:hAnsi="var(--jp-code-font-family)" w:cs="Courier New"/>
+          <w:iCs w:val="0"/>
+          <w:sz w:val="20"/>
+          <w:szCs w:val="20"/>
+          <w:lang w:eastAsia="fr-FR" w:bidi="ar-SA"/>
+        </w:rPr>
+        <w:t xml:space="preserve">KNN   4 </w:t>
+      </w:r>
+      <w:proofErr w:type="spellStart"/>
+      <w:r>
+        <w:rPr>
+          <w:rFonts w:ascii="var(--jp-code-font-family)" w:eastAsia="Times New Roman" w:hAnsi="var(--jp-code-font-family)" w:cs="Courier New"/>
+          <w:iCs w:val="0"/>
+          <w:sz w:val="20"/>
+          <w:szCs w:val="20"/>
+          <w:lang w:eastAsia="fr-FR" w:bidi="ar-SA"/>
+        </w:rPr>
+        <w:t>tensor</w:t>
+      </w:r>
+      <w:proofErr w:type="spellEnd"/>
+      <w:r>
+        <w:rPr>
+          <w:rFonts w:ascii="var(--jp-code-font-family)" w:eastAsia="Times New Roman" w:hAnsi="var(--jp-code-font-family)" w:cs="Courier New"/>
+          <w:iCs w:val="0"/>
+          <w:sz w:val="20"/>
+          <w:szCs w:val="20"/>
+          <w:lang w:eastAsia="fr-FR" w:bidi="ar-SA"/>
+        </w:rPr>
+        <w:t>(1.1205)</w:t>
+      </w:r>
+    </w:p>
+    <w:p>
+      <w:pPr>
+        <w:shd w:val="clear" w:color="auto" w:fill="FFFFFF"/>
+        <w:tabs>
+          <w:tab w:val="left" w:pos="916"/>
+          <w:tab w:val="left" w:pos="1832"/>
+          <w:tab w:val="left" w:pos="2748"/>
+          <w:tab w:val="left" w:pos="3664"/>
+          <w:tab w:val="left" w:pos="4580"/>
+          <w:tab w:val="left" w:pos="5496"/>
+          <w:tab w:val="left" w:pos="6412"/>
+          <w:tab w:val="left" w:pos="7328"/>
+          <w:tab w:val="left" w:pos="8244"/>
+          <w:tab w:val="left" w:pos="9160"/>
+          <w:tab w:val="left" w:pos="10076"/>
+          <w:tab w:val="left" w:pos="10992"/>
+          <w:tab w:val="left" w:pos="11908"/>
+          <w:tab w:val="left" w:pos="12824"/>
+          <w:tab w:val="left" w:pos="13740"/>
+          <w:tab w:val="left" w:pos="14656"/>
+        </w:tabs>
+        <w:wordWrap w:val="0"/>
+        <w:spacing w:line="240" w:lineRule="auto"/>
+        <w:jc w:val="left"/>
+        <w:rPr>
+          <w:rFonts w:ascii="var(--jp-code-font-family)" w:eastAsia="Times New Roman" w:hAnsi="var(--jp-code-font-family)" w:cs="Courier New"/>
+          <w:iCs w:val="0"/>
+          <w:sz w:val="20"/>
+          <w:szCs w:val="20"/>
+          <w:lang w:eastAsia="fr-FR" w:bidi="ar-SA"/>
+        </w:rPr>
+      </w:pPr>
+      <w:r>
+        <w:rPr>
+          <w:rFonts w:ascii="var(--jp-code-font-family)" w:eastAsia="Times New Roman" w:hAnsi="var(--jp-code-font-family)" w:cs="Courier New"/>
+          <w:iCs w:val="0"/>
+          <w:sz w:val="20"/>
+          <w:szCs w:val="20"/>
+          <w:lang w:eastAsia="fr-FR" w:bidi="ar-SA"/>
+        </w:rPr>
+        <w:t xml:space="preserve">KNN  all  </w:t>
+      </w:r>
+      <w:proofErr w:type="spellStart"/>
+      <w:r>
+        <w:rPr>
+          <w:rFonts w:ascii="var(--jp-code-font-family)" w:eastAsia="Times New Roman" w:hAnsi="var(--jp-code-font-family)" w:cs="Courier New"/>
+          <w:iCs w:val="0"/>
+          <w:sz w:val="20"/>
+          <w:szCs w:val="20"/>
+          <w:lang w:eastAsia="fr-FR" w:bidi="ar-SA"/>
+        </w:rPr>
+        <w:t>tensor</w:t>
+      </w:r>
+      <w:proofErr w:type="spellEnd"/>
+      <w:r>
+        <w:rPr>
+          <w:rFonts w:ascii="var(--jp-code-font-family)" w:eastAsia="Times New Roman" w:hAnsi="var(--jp-code-font-family)" w:cs="Courier New"/>
+          <w:iCs w:val="0"/>
+          <w:sz w:val="20"/>
+          <w:szCs w:val="20"/>
+          <w:lang w:eastAsia="fr-FR" w:bidi="ar-SA"/>
+        </w:rPr>
+        <w:t>(1.3229)</w:t>
+      </w:r>
+    </w:p>
+    <w:p>
+      <w:pPr>
+        <w:shd w:val="clear" w:color="auto" w:fill="FFFFFF"/>
+        <w:tabs>
+          <w:tab w:val="left" w:pos="916"/>
+          <w:tab w:val="left" w:pos="1832"/>
+          <w:tab w:val="left" w:pos="2748"/>
+          <w:tab w:val="left" w:pos="3664"/>
+          <w:tab w:val="left" w:pos="4580"/>
+          <w:tab w:val="left" w:pos="5496"/>
+          <w:tab w:val="left" w:pos="6412"/>
+          <w:tab w:val="left" w:pos="7328"/>
+          <w:tab w:val="left" w:pos="8244"/>
+          <w:tab w:val="left" w:pos="9160"/>
+          <w:tab w:val="left" w:pos="10076"/>
+          <w:tab w:val="left" w:pos="10992"/>
+          <w:tab w:val="left" w:pos="11908"/>
+          <w:tab w:val="left" w:pos="12824"/>
+          <w:tab w:val="left" w:pos="13740"/>
+          <w:tab w:val="left" w:pos="14656"/>
+        </w:tabs>
+        <w:wordWrap w:val="0"/>
+        <w:spacing w:line="240" w:lineRule="auto"/>
+        <w:jc w:val="left"/>
+        <w:rPr>
+          <w:rFonts w:ascii="var(--jp-code-font-family)" w:eastAsia="Times New Roman" w:hAnsi="var(--jp-code-font-family)" w:cs="Courier New"/>
+          <w:iCs w:val="0"/>
+          <w:sz w:val="20"/>
+          <w:szCs w:val="20"/>
+          <w:lang w:eastAsia="fr-FR" w:bidi="ar-SA"/>
+        </w:rPr>
+      </w:pPr>
+    </w:p>
+    <w:p>
+      <w:hyperlink r:id="rId6" w:history="1">
+        <w:proofErr w:type="spellStart"/>
+        <w:r>
+          <w:rPr>
+            <w:rStyle w:val="Lienhypertexte"/>
+          </w:rPr>
+          <w:t>autoimpute</w:t>
+        </w:r>
+        <w:proofErr w:type="spellEnd"/>
+        <w:r>
+          <w:rPr>
+            <w:rStyle w:val="Lienhypertexte"/>
+          </w:rPr>
+          <w:t xml:space="preserve"> · </w:t>
+        </w:r>
+        <w:proofErr w:type="spellStart"/>
+        <w:r>
+          <w:rPr>
+            <w:rStyle w:val="Lienhypertexte"/>
+          </w:rPr>
+          <w:t>PyPI</w:t>
+        </w:r>
+        <w:proofErr w:type="spellEnd"/>
+      </w:hyperlink>
+    </w:p>
+    <w:p>
+      <w:hyperlink r:id="rId7" w:anchor="part_2_forecast_a_multivariate_time_series" w:history="1">
+        <w:r>
+          <w:rPr>
+            <w:rStyle w:val="Lienhypertexte"/>
+          </w:rPr>
+          <w:t xml:space="preserve">Prévision de séries chronologiques  |  </w:t>
+        </w:r>
+        <w:proofErr w:type="spellStart"/>
+        <w:r>
+          <w:rPr>
+            <w:rStyle w:val="Lienhypertexte"/>
+          </w:rPr>
+          <w:t>TensorFlow</w:t>
+        </w:r>
+        <w:proofErr w:type="spellEnd"/>
+        <w:r>
+          <w:rPr>
+            <w:rStyle w:val="Lienhypertexte"/>
+          </w:rPr>
+          <w:t xml:space="preserve"> </w:t>
+        </w:r>
+        <w:proofErr w:type="spellStart"/>
+        <w:r>
+          <w:rPr>
+            <w:rStyle w:val="Lienhypertexte"/>
+          </w:rPr>
+          <w:t>Core</w:t>
+        </w:r>
+        <w:proofErr w:type="spellEnd"/>
+      </w:hyperlink>
     </w:p>
     <w:sectPr>
       <w:pgSz w:w="11906" w:h="16838"/>
@@ -725,6 +3169,58 @@
       <w:u w:val="single"/>
     </w:rPr>
   </w:style>
+  <w:style w:type="paragraph" w:styleId="PrformatHTML">
+    <w:name w:val="HTML Preformatted"/>
+    <w:basedOn w:val="Normal"/>
+    <w:link w:val="PrformatHTMLCar"/>
+    <w:uiPriority w:val="99"/>
+    <w:semiHidden/>
+    <w:unhideWhenUsed/>
+    <w:rsid w:val="003877A2"/>
+    <w:pPr>
+      <w:tabs>
+        <w:tab w:val="left" w:pos="916"/>
+        <w:tab w:val="left" w:pos="1832"/>
+        <w:tab w:val="left" w:pos="2748"/>
+        <w:tab w:val="left" w:pos="3664"/>
+        <w:tab w:val="left" w:pos="4580"/>
+        <w:tab w:val="left" w:pos="5496"/>
+        <w:tab w:val="left" w:pos="6412"/>
+        <w:tab w:val="left" w:pos="7328"/>
+        <w:tab w:val="left" w:pos="8244"/>
+        <w:tab w:val="left" w:pos="9160"/>
+        <w:tab w:val="left" w:pos="10076"/>
+        <w:tab w:val="left" w:pos="10992"/>
+        <w:tab w:val="left" w:pos="11908"/>
+        <w:tab w:val="left" w:pos="12824"/>
+        <w:tab w:val="left" w:pos="13740"/>
+        <w:tab w:val="left" w:pos="14656"/>
+      </w:tabs>
+      <w:spacing w:line="240" w:lineRule="auto"/>
+      <w:jc w:val="left"/>
+    </w:pPr>
+    <w:rPr>
+      <w:rFonts w:ascii="Courier New" w:eastAsia="Times New Roman" w:hAnsi="Courier New" w:cs="Courier New"/>
+      <w:iCs w:val="0"/>
+      <w:sz w:val="20"/>
+      <w:szCs w:val="20"/>
+      <w:lang w:eastAsia="fr-FR" w:bidi="ar-SA"/>
+    </w:rPr>
+  </w:style>
+  <w:style w:type="character" w:customStyle="1" w:styleId="PrformatHTMLCar">
+    <w:name w:val="Préformaté HTML Car"/>
+    <w:basedOn w:val="Policepardfaut"/>
+    <w:link w:val="PrformatHTML"/>
+    <w:uiPriority w:val="99"/>
+    <w:semiHidden/>
+    <w:rsid w:val="003877A2"/>
+    <w:rPr>
+      <w:rFonts w:ascii="Courier New" w:eastAsia="Times New Roman" w:hAnsi="Courier New" w:cs="Courier New"/>
+      <w:sz w:val="20"/>
+      <w:szCs w:val="20"/>
+      <w:lang w:eastAsia="fr-FR"/>
+    </w:rPr>
+  </w:style>
 </w:styles>
 </file>
 

</xml_diff>

<commit_message>
load data weather and electric
</commit_message>
<xml_diff>
--- a/S2/doc.docx
+++ b/S2/doc.docx
@@ -57,7 +57,21 @@
           <w:rPr>
             <w:rStyle w:val="Lienhypertexte"/>
           </w:rPr>
-          <w:t>6.4. Imputation des valeurs manquantes — documentation scikit-learn 1.0.2</w:t>
+          <w:t xml:space="preserve">6.4. Imputation des valeurs manquantes — documentation </w:t>
+        </w:r>
+        <w:proofErr w:type="spellStart"/>
+        <w:r>
+          <w:rPr>
+            <w:rStyle w:val="Lienhypertexte"/>
+          </w:rPr>
+          <w:t>scikit-learn</w:t>
+        </w:r>
+        <w:proofErr w:type="spellEnd"/>
+        <w:r>
+          <w:rPr>
+            <w:rStyle w:val="Lienhypertexte"/>
+          </w:rPr>
+          <w:t xml:space="preserve"> 1.0.2</w:t>
         </w:r>
       </w:hyperlink>
     </w:p>
@@ -78,8 +92,28 @@
           <w:color w:val="212529"/>
           <w:shd w:val="clear" w:color="auto" w:fill="FFFFFF"/>
         </w:rPr>
-        <w:t xml:space="preserve">On distingue l’imputation univariée, qui impute des valeurs dans la i-ème variable en utilisant uniquement des valeurs non manquantes dans cette variable. En revanche, les algorithmes d’imputation multivariés utilisent l’ensemble des variables disponibles pour estimer les valeurs manquantes (par exemple). </w:t>
-      </w:r>
+        <w:t xml:space="preserve">On distingue l’imputation univariée, qui impute des valeurs dans la </w:t>
+      </w:r>
+      <w:proofErr w:type="spellStart"/>
+      <w:r>
+        <w:rPr>
+          <w:rFonts w:ascii="Segoe UI" w:hAnsi="Segoe UI" w:cs="Segoe UI"/>
+          <w:color w:val="212529"/>
+          <w:shd w:val="clear" w:color="auto" w:fill="FFFFFF"/>
+        </w:rPr>
+        <w:t>i-ème</w:t>
+      </w:r>
+      <w:proofErr w:type="spellEnd"/>
+      <w:r>
+        <w:rPr>
+          <w:rFonts w:ascii="Segoe UI" w:hAnsi="Segoe UI" w:cs="Segoe UI"/>
+          <w:color w:val="212529"/>
+          <w:shd w:val="clear" w:color="auto" w:fill="FFFFFF"/>
+        </w:rPr>
+        <w:t xml:space="preserve"> variable en utilisant uniquement des valeurs non manquantes dans cette variable. En revanche, les algorithmes d’imputation multivariés utilisent l’ensemble des variables disponibles pour estimer les valeurs manquantes (par exemple). </w:t>
+      </w:r>
+      <w:proofErr w:type="spellStart"/>
+      <w:proofErr w:type="gramStart"/>
       <w:r>
         <w:rPr>
           <w:rStyle w:val="pre"/>
@@ -91,6 +125,8 @@
         </w:rPr>
         <w:t>impute.SimpleImputerimpute.IterativeImputer</w:t>
       </w:r>
+      <w:proofErr w:type="spellEnd"/>
+      <w:proofErr w:type="gramEnd"/>
     </w:p>
     <w:p>
       <w:pPr>
@@ -124,7 +160,79 @@
           <w:szCs w:val="21"/>
           <w:shd w:val="clear" w:color="auto" w:fill="ECF0F3"/>
         </w:rPr>
-        <w:t xml:space="preserve">Après le processus d’imputation, les données imputées de chaque méthode ont étés utilisés pour réaliser une tâche de classification présence absence de l’occupant à l’aide de Random Forest classifier ( hyperparametres : </w:t>
+        <w:t xml:space="preserve">Après le processus d’imputation, les données imputées de chaque méthode ont étés utilisés pour réaliser une tâche de classification présence absence de </w:t>
+      </w:r>
+      <w:proofErr w:type="gramStart"/>
+      <w:r>
+        <w:rPr>
+          <w:rStyle w:val="pre"/>
+          <w:rFonts w:ascii="Consolas" w:hAnsi="Consolas" w:cs="Courier New"/>
+          <w:color w:val="222222"/>
+          <w:sz w:val="21"/>
+          <w:szCs w:val="21"/>
+          <w:shd w:val="clear" w:color="auto" w:fill="ECF0F3"/>
+        </w:rPr>
+        <w:t>l’occupant</w:t>
+      </w:r>
+      <w:proofErr w:type="gramEnd"/>
+      <w:r>
+        <w:rPr>
+          <w:rStyle w:val="pre"/>
+          <w:rFonts w:ascii="Consolas" w:hAnsi="Consolas" w:cs="Courier New"/>
+          <w:color w:val="222222"/>
+          <w:sz w:val="21"/>
+          <w:szCs w:val="21"/>
+          <w:shd w:val="clear" w:color="auto" w:fill="ECF0F3"/>
+        </w:rPr>
+        <w:t xml:space="preserve"> à l’aide de </w:t>
+      </w:r>
+      <w:proofErr w:type="spellStart"/>
+      <w:r>
+        <w:rPr>
+          <w:rStyle w:val="pre"/>
+          <w:rFonts w:ascii="Consolas" w:hAnsi="Consolas" w:cs="Courier New"/>
+          <w:color w:val="222222"/>
+          <w:sz w:val="21"/>
+          <w:szCs w:val="21"/>
+          <w:shd w:val="clear" w:color="auto" w:fill="ECF0F3"/>
+        </w:rPr>
+        <w:t>Random</w:t>
+      </w:r>
+      <w:proofErr w:type="spellEnd"/>
+      <w:r>
+        <w:rPr>
+          <w:rStyle w:val="pre"/>
+          <w:rFonts w:ascii="Consolas" w:hAnsi="Consolas" w:cs="Courier New"/>
+          <w:color w:val="222222"/>
+          <w:sz w:val="21"/>
+          <w:szCs w:val="21"/>
+          <w:shd w:val="clear" w:color="auto" w:fill="ECF0F3"/>
+        </w:rPr>
+        <w:t xml:space="preserve"> Forest classifier ( </w:t>
+      </w:r>
+      <w:proofErr w:type="spellStart"/>
+      <w:r>
+        <w:rPr>
+          <w:rStyle w:val="pre"/>
+          <w:rFonts w:ascii="Consolas" w:hAnsi="Consolas" w:cs="Courier New"/>
+          <w:color w:val="222222"/>
+          <w:sz w:val="21"/>
+          <w:szCs w:val="21"/>
+          <w:shd w:val="clear" w:color="auto" w:fill="ECF0F3"/>
+        </w:rPr>
+        <w:t>hyperparametres</w:t>
+      </w:r>
+      <w:proofErr w:type="spellEnd"/>
+      <w:r>
+        <w:rPr>
+          <w:rStyle w:val="pre"/>
+          <w:rFonts w:ascii="Consolas" w:hAnsi="Consolas" w:cs="Courier New"/>
+          <w:color w:val="222222"/>
+          <w:sz w:val="21"/>
+          <w:szCs w:val="21"/>
+          <w:shd w:val="clear" w:color="auto" w:fill="ECF0F3"/>
+        </w:rPr>
+        <w:t xml:space="preserve"> : </w:t>
       </w:r>
     </w:p>
     <w:p>
@@ -138,16 +246,186 @@
           <w:shd w:val="clear" w:color="auto" w:fill="ECF0F3"/>
         </w:rPr>
       </w:pPr>
-      <w:r>
-        <w:rPr>
-          <w:rStyle w:val="pre"/>
-          <w:rFonts w:ascii="Consolas" w:hAnsi="Consolas" w:cs="Courier New"/>
-          <w:color w:val="222222"/>
-          <w:sz w:val="21"/>
-          <w:szCs w:val="21"/>
-          <w:shd w:val="clear" w:color="auto" w:fill="ECF0F3"/>
-        </w:rPr>
-        <w:t>rf_model=RandomForestClassifier(max_features='auto', n_estimators= 200, max_depth=None, criterion='entropy')</w:t>
+      <w:proofErr w:type="spellStart"/>
+      <w:proofErr w:type="gramStart"/>
+      <w:r>
+        <w:rPr>
+          <w:rStyle w:val="pre"/>
+          <w:rFonts w:ascii="Consolas" w:hAnsi="Consolas" w:cs="Courier New"/>
+          <w:color w:val="222222"/>
+          <w:sz w:val="21"/>
+          <w:szCs w:val="21"/>
+          <w:shd w:val="clear" w:color="auto" w:fill="ECF0F3"/>
+        </w:rPr>
+        <w:t>rf</w:t>
+      </w:r>
+      <w:proofErr w:type="gramEnd"/>
+      <w:r>
+        <w:rPr>
+          <w:rStyle w:val="pre"/>
+          <w:rFonts w:ascii="Consolas" w:hAnsi="Consolas" w:cs="Courier New"/>
+          <w:color w:val="222222"/>
+          <w:sz w:val="21"/>
+          <w:szCs w:val="21"/>
+          <w:shd w:val="clear" w:color="auto" w:fill="ECF0F3"/>
+        </w:rPr>
+        <w:t>_model</w:t>
+      </w:r>
+      <w:proofErr w:type="spellEnd"/>
+      <w:r>
+        <w:rPr>
+          <w:rStyle w:val="pre"/>
+          <w:rFonts w:ascii="Consolas" w:hAnsi="Consolas" w:cs="Courier New"/>
+          <w:color w:val="222222"/>
+          <w:sz w:val="21"/>
+          <w:szCs w:val="21"/>
+          <w:shd w:val="clear" w:color="auto" w:fill="ECF0F3"/>
+        </w:rPr>
+        <w:t>=</w:t>
+      </w:r>
+      <w:proofErr w:type="spellStart"/>
+      <w:r>
+        <w:rPr>
+          <w:rStyle w:val="pre"/>
+          <w:rFonts w:ascii="Consolas" w:hAnsi="Consolas" w:cs="Courier New"/>
+          <w:color w:val="222222"/>
+          <w:sz w:val="21"/>
+          <w:szCs w:val="21"/>
+          <w:shd w:val="clear" w:color="auto" w:fill="ECF0F3"/>
+        </w:rPr>
+        <w:t>RandomForestClassifier</w:t>
+      </w:r>
+      <w:proofErr w:type="spellEnd"/>
+      <w:r>
+        <w:rPr>
+          <w:rStyle w:val="pre"/>
+          <w:rFonts w:ascii="Consolas" w:hAnsi="Consolas" w:cs="Courier New"/>
+          <w:color w:val="222222"/>
+          <w:sz w:val="21"/>
+          <w:szCs w:val="21"/>
+          <w:shd w:val="clear" w:color="auto" w:fill="ECF0F3"/>
+        </w:rPr>
+        <w:t>(</w:t>
+      </w:r>
+      <w:proofErr w:type="spellStart"/>
+      <w:r>
+        <w:rPr>
+          <w:rStyle w:val="pre"/>
+          <w:rFonts w:ascii="Consolas" w:hAnsi="Consolas" w:cs="Courier New"/>
+          <w:color w:val="222222"/>
+          <w:sz w:val="21"/>
+          <w:szCs w:val="21"/>
+          <w:shd w:val="clear" w:color="auto" w:fill="ECF0F3"/>
+        </w:rPr>
+        <w:t>max_features</w:t>
+      </w:r>
+      <w:proofErr w:type="spellEnd"/>
+      <w:r>
+        <w:rPr>
+          <w:rStyle w:val="pre"/>
+          <w:rFonts w:ascii="Consolas" w:hAnsi="Consolas" w:cs="Courier New"/>
+          <w:color w:val="222222"/>
+          <w:sz w:val="21"/>
+          <w:szCs w:val="21"/>
+          <w:shd w:val="clear" w:color="auto" w:fill="ECF0F3"/>
+        </w:rPr>
+        <w:t xml:space="preserve">='auto', </w:t>
+      </w:r>
+      <w:proofErr w:type="spellStart"/>
+      <w:r>
+        <w:rPr>
+          <w:rStyle w:val="pre"/>
+          <w:rFonts w:ascii="Consolas" w:hAnsi="Consolas" w:cs="Courier New"/>
+          <w:color w:val="222222"/>
+          <w:sz w:val="21"/>
+          <w:szCs w:val="21"/>
+          <w:shd w:val="clear" w:color="auto" w:fill="ECF0F3"/>
+        </w:rPr>
+        <w:t>n_estimators</w:t>
+      </w:r>
+      <w:proofErr w:type="spellEnd"/>
+      <w:r>
+        <w:rPr>
+          <w:rStyle w:val="pre"/>
+          <w:rFonts w:ascii="Consolas" w:hAnsi="Consolas" w:cs="Courier New"/>
+          <w:color w:val="222222"/>
+          <w:sz w:val="21"/>
+          <w:szCs w:val="21"/>
+          <w:shd w:val="clear" w:color="auto" w:fill="ECF0F3"/>
+        </w:rPr>
+        <w:t xml:space="preserve">= 200, </w:t>
+      </w:r>
+      <w:proofErr w:type="spellStart"/>
+      <w:r>
+        <w:rPr>
+          <w:rStyle w:val="pre"/>
+          <w:rFonts w:ascii="Consolas" w:hAnsi="Consolas" w:cs="Courier New"/>
+          <w:color w:val="222222"/>
+          <w:sz w:val="21"/>
+          <w:szCs w:val="21"/>
+          <w:shd w:val="clear" w:color="auto" w:fill="ECF0F3"/>
+        </w:rPr>
+        <w:t>max_depth</w:t>
+      </w:r>
+      <w:proofErr w:type="spellEnd"/>
+      <w:r>
+        <w:rPr>
+          <w:rStyle w:val="pre"/>
+          <w:rFonts w:ascii="Consolas" w:hAnsi="Consolas" w:cs="Courier New"/>
+          <w:color w:val="222222"/>
+          <w:sz w:val="21"/>
+          <w:szCs w:val="21"/>
+          <w:shd w:val="clear" w:color="auto" w:fill="ECF0F3"/>
+        </w:rPr>
+        <w:t xml:space="preserve">=None, </w:t>
+      </w:r>
+      <w:proofErr w:type="spellStart"/>
+      <w:r>
+        <w:rPr>
+          <w:rStyle w:val="pre"/>
+          <w:rFonts w:ascii="Consolas" w:hAnsi="Consolas" w:cs="Courier New"/>
+          <w:color w:val="222222"/>
+          <w:sz w:val="21"/>
+          <w:szCs w:val="21"/>
+          <w:shd w:val="clear" w:color="auto" w:fill="ECF0F3"/>
+        </w:rPr>
+        <w:t>criterion</w:t>
+      </w:r>
+      <w:proofErr w:type="spellEnd"/>
+      <w:r>
+        <w:rPr>
+          <w:rStyle w:val="pre"/>
+          <w:rFonts w:ascii="Consolas" w:hAnsi="Consolas" w:cs="Courier New"/>
+          <w:color w:val="222222"/>
+          <w:sz w:val="21"/>
+          <w:szCs w:val="21"/>
+          <w:shd w:val="clear" w:color="auto" w:fill="ECF0F3"/>
+        </w:rPr>
+        <w:t>='</w:t>
+      </w:r>
+      <w:proofErr w:type="spellStart"/>
+      <w:r>
+        <w:rPr>
+          <w:rStyle w:val="pre"/>
+          <w:rFonts w:ascii="Consolas" w:hAnsi="Consolas" w:cs="Courier New"/>
+          <w:color w:val="222222"/>
+          <w:sz w:val="21"/>
+          <w:szCs w:val="21"/>
+          <w:shd w:val="clear" w:color="auto" w:fill="ECF0F3"/>
+        </w:rPr>
+        <w:t>entropy</w:t>
+      </w:r>
+      <w:proofErr w:type="spellEnd"/>
+      <w:r>
+        <w:rPr>
+          <w:rStyle w:val="pre"/>
+          <w:rFonts w:ascii="Consolas" w:hAnsi="Consolas" w:cs="Courier New"/>
+          <w:color w:val="222222"/>
+          <w:sz w:val="21"/>
+          <w:szCs w:val="21"/>
+          <w:shd w:val="clear" w:color="auto" w:fill="ECF0F3"/>
+        </w:rPr>
+        <w:t>')</w:t>
       </w:r>
     </w:p>
     <w:p>
@@ -168,8 +446,16 @@
           <w:rPr>
             <w:rStyle w:val="Lienhypertexte"/>
           </w:rPr>
-          <w:t>Imputation de données manquantes en temps réel pour les données de capteurs à court terme des systèmes marins. Une étude comparative - ScienceDirect</w:t>
+          <w:t xml:space="preserve">Imputation de données manquantes en temps réel pour les données de capteurs à court terme des systèmes marins. Une étude comparative - </w:t>
         </w:r>
+        <w:proofErr w:type="spellStart"/>
+        <w:r>
+          <w:rPr>
+            <w:rStyle w:val="Lienhypertexte"/>
+          </w:rPr>
+          <w:t>ScienceDirect</w:t>
+        </w:r>
+        <w:proofErr w:type="spellEnd"/>
       </w:hyperlink>
     </w:p>
     <w:p>
@@ -218,12 +504,30 @@
     </w:p>
     <w:p>
       <w:hyperlink r:id="rId9" w:history="1">
+        <w:proofErr w:type="spellStart"/>
+        <w:proofErr w:type="gramStart"/>
         <w:r>
           <w:rPr>
             <w:rStyle w:val="Lienhypertexte"/>
           </w:rPr>
-          <w:t>autoimpute · PyPI</w:t>
+          <w:t>autoimpute</w:t>
         </w:r>
+        <w:proofErr w:type="spellEnd"/>
+        <w:proofErr w:type="gramEnd"/>
+        <w:r>
+          <w:rPr>
+            <w:rStyle w:val="Lienhypertexte"/>
+          </w:rPr>
+          <w:t xml:space="preserve"> · </w:t>
+        </w:r>
+        <w:proofErr w:type="spellStart"/>
+        <w:r>
+          <w:rPr>
+            <w:rStyle w:val="Lienhypertexte"/>
+          </w:rPr>
+          <w:t>PyPI</w:t>
+        </w:r>
+        <w:proofErr w:type="spellEnd"/>
       </w:hyperlink>
     </w:p>
     <w:p>
@@ -232,8 +536,44 @@
           <w:rPr>
             <w:rStyle w:val="Lienhypertexte"/>
           </w:rPr>
-          <w:t>Prévision de séries chronologiques  |  TensorFlow Core</w:t>
+          <w:t xml:space="preserve">Prévision de séries </w:t>
         </w:r>
+        <w:proofErr w:type="gramStart"/>
+        <w:r>
+          <w:rPr>
+            <w:rStyle w:val="Lienhypertexte"/>
+          </w:rPr>
+          <w:t>chronologiques  |</w:t>
+        </w:r>
+        <w:proofErr w:type="gramEnd"/>
+        <w:r>
+          <w:rPr>
+            <w:rStyle w:val="Lienhypertexte"/>
+          </w:rPr>
+          <w:t xml:space="preserve">  </w:t>
+        </w:r>
+        <w:proofErr w:type="spellStart"/>
+        <w:r>
+          <w:rPr>
+            <w:rStyle w:val="Lienhypertexte"/>
+          </w:rPr>
+          <w:t>TensorFlow</w:t>
+        </w:r>
+        <w:proofErr w:type="spellEnd"/>
+        <w:r>
+          <w:rPr>
+            <w:rStyle w:val="Lienhypertexte"/>
+          </w:rPr>
+          <w:t xml:space="preserve"> </w:t>
+        </w:r>
+        <w:proofErr w:type="spellStart"/>
+        <w:r>
+          <w:rPr>
+            <w:rStyle w:val="Lienhypertexte"/>
+          </w:rPr>
+          <w:t>Core</w:t>
+        </w:r>
+        <w:proofErr w:type="spellEnd"/>
       </w:hyperlink>
     </w:p>
     <w:p>
@@ -248,12 +588,30 @@
     </w:p>
     <w:p>
       <w:hyperlink r:id="rId12" w:history="1">
+        <w:proofErr w:type="spellStart"/>
+        <w:proofErr w:type="gramStart"/>
         <w:r>
           <w:rPr>
             <w:rStyle w:val="Lienhypertexte"/>
           </w:rPr>
-          <w:t>impyute · PyPI</w:t>
+          <w:t>impyute</w:t>
         </w:r>
+        <w:proofErr w:type="spellEnd"/>
+        <w:proofErr w:type="gramEnd"/>
+        <w:r>
+          <w:rPr>
+            <w:rStyle w:val="Lienhypertexte"/>
+          </w:rPr>
+          <w:t xml:space="preserve"> · </w:t>
+        </w:r>
+        <w:proofErr w:type="spellStart"/>
+        <w:r>
+          <w:rPr>
+            <w:rStyle w:val="Lienhypertexte"/>
+          </w:rPr>
+          <w:t>PyPI</w:t>
+        </w:r>
+        <w:proofErr w:type="spellEnd"/>
       </w:hyperlink>
     </w:p>
     <w:p>
@@ -264,13 +622,653 @@
           <w:shd w:val="clear" w:color="auto" w:fill="FFFFFF"/>
         </w:rPr>
       </w:pPr>
-      <w:r>
-        <w:rPr>
-          <w:rFonts w:ascii="Segoe UI" w:hAnsi="Segoe UI" w:cs="Segoe UI"/>
-          <w:color w:val="24292F"/>
-          <w:shd w:val="clear" w:color="auto" w:fill="FFFFFF"/>
-        </w:rPr>
-        <w:t>Each function in this package includes the imputation algorithm as well as a cross validatiion algorithm. The CV algorithm artificially eliminates 1/3 of the data in a dataset, and runs the imputation function. Using the completed data, the RMSE is calculated on the portion of the data that was artificially removed only. Different imputation algorithms will perform differently on different datasets, so it is important to have these functions for comparison.</w:t>
+      <w:proofErr w:type="spellStart"/>
+      <w:r>
+        <w:rPr>
+          <w:rFonts w:ascii="Segoe UI" w:hAnsi="Segoe UI" w:cs="Segoe UI"/>
+          <w:color w:val="24292F"/>
+          <w:shd w:val="clear" w:color="auto" w:fill="FFFFFF"/>
+        </w:rPr>
+        <w:t>Each</w:t>
+      </w:r>
+      <w:proofErr w:type="spellEnd"/>
+      <w:r>
+        <w:rPr>
+          <w:rFonts w:ascii="Segoe UI" w:hAnsi="Segoe UI" w:cs="Segoe UI"/>
+          <w:color w:val="24292F"/>
+          <w:shd w:val="clear" w:color="auto" w:fill="FFFFFF"/>
+        </w:rPr>
+        <w:t xml:space="preserve"> </w:t>
+      </w:r>
+      <w:proofErr w:type="spellStart"/>
+      <w:r>
+        <w:rPr>
+          <w:rFonts w:ascii="Segoe UI" w:hAnsi="Segoe UI" w:cs="Segoe UI"/>
+          <w:color w:val="24292F"/>
+          <w:shd w:val="clear" w:color="auto" w:fill="FFFFFF"/>
+        </w:rPr>
+        <w:t>function</w:t>
+      </w:r>
+      <w:proofErr w:type="spellEnd"/>
+      <w:r>
+        <w:rPr>
+          <w:rFonts w:ascii="Segoe UI" w:hAnsi="Segoe UI" w:cs="Segoe UI"/>
+          <w:color w:val="24292F"/>
+          <w:shd w:val="clear" w:color="auto" w:fill="FFFFFF"/>
+        </w:rPr>
+        <w:t xml:space="preserve"> in </w:t>
+      </w:r>
+      <w:proofErr w:type="spellStart"/>
+      <w:r>
+        <w:rPr>
+          <w:rFonts w:ascii="Segoe UI" w:hAnsi="Segoe UI" w:cs="Segoe UI"/>
+          <w:color w:val="24292F"/>
+          <w:shd w:val="clear" w:color="auto" w:fill="FFFFFF"/>
+        </w:rPr>
+        <w:t>this</w:t>
+      </w:r>
+      <w:proofErr w:type="spellEnd"/>
+      <w:r>
+        <w:rPr>
+          <w:rFonts w:ascii="Segoe UI" w:hAnsi="Segoe UI" w:cs="Segoe UI"/>
+          <w:color w:val="24292F"/>
+          <w:shd w:val="clear" w:color="auto" w:fill="FFFFFF"/>
+        </w:rPr>
+        <w:t xml:space="preserve"> package </w:t>
+      </w:r>
+      <w:proofErr w:type="spellStart"/>
+      <w:r>
+        <w:rPr>
+          <w:rFonts w:ascii="Segoe UI" w:hAnsi="Segoe UI" w:cs="Segoe UI"/>
+          <w:color w:val="24292F"/>
+          <w:shd w:val="clear" w:color="auto" w:fill="FFFFFF"/>
+        </w:rPr>
+        <w:t>includes</w:t>
+      </w:r>
+      <w:proofErr w:type="spellEnd"/>
+      <w:r>
+        <w:rPr>
+          <w:rFonts w:ascii="Segoe UI" w:hAnsi="Segoe UI" w:cs="Segoe UI"/>
+          <w:color w:val="24292F"/>
+          <w:shd w:val="clear" w:color="auto" w:fill="FFFFFF"/>
+        </w:rPr>
+        <w:t xml:space="preserve"> the imputation </w:t>
+      </w:r>
+      <w:proofErr w:type="spellStart"/>
+      <w:r>
+        <w:rPr>
+          <w:rFonts w:ascii="Segoe UI" w:hAnsi="Segoe UI" w:cs="Segoe UI"/>
+          <w:color w:val="24292F"/>
+          <w:shd w:val="clear" w:color="auto" w:fill="FFFFFF"/>
+        </w:rPr>
+        <w:t>algorithm</w:t>
+      </w:r>
+      <w:proofErr w:type="spellEnd"/>
+      <w:r>
+        <w:rPr>
+          <w:rFonts w:ascii="Segoe UI" w:hAnsi="Segoe UI" w:cs="Segoe UI"/>
+          <w:color w:val="24292F"/>
+          <w:shd w:val="clear" w:color="auto" w:fill="FFFFFF"/>
+        </w:rPr>
+        <w:t xml:space="preserve"> as </w:t>
+      </w:r>
+      <w:proofErr w:type="spellStart"/>
+      <w:r>
+        <w:rPr>
+          <w:rFonts w:ascii="Segoe UI" w:hAnsi="Segoe UI" w:cs="Segoe UI"/>
+          <w:color w:val="24292F"/>
+          <w:shd w:val="clear" w:color="auto" w:fill="FFFFFF"/>
+        </w:rPr>
+        <w:t>well</w:t>
+      </w:r>
+      <w:proofErr w:type="spellEnd"/>
+      <w:r>
+        <w:rPr>
+          <w:rFonts w:ascii="Segoe UI" w:hAnsi="Segoe UI" w:cs="Segoe UI"/>
+          <w:color w:val="24292F"/>
+          <w:shd w:val="clear" w:color="auto" w:fill="FFFFFF"/>
+        </w:rPr>
+        <w:t xml:space="preserve"> as </w:t>
+      </w:r>
+      <w:proofErr w:type="gramStart"/>
+      <w:r>
+        <w:rPr>
+          <w:rFonts w:ascii="Segoe UI" w:hAnsi="Segoe UI" w:cs="Segoe UI"/>
+          <w:color w:val="24292F"/>
+          <w:shd w:val="clear" w:color="auto" w:fill="FFFFFF"/>
+        </w:rPr>
+        <w:t>a</w:t>
+      </w:r>
+      <w:proofErr w:type="gramEnd"/>
+      <w:r>
+        <w:rPr>
+          <w:rFonts w:ascii="Segoe UI" w:hAnsi="Segoe UI" w:cs="Segoe UI"/>
+          <w:color w:val="24292F"/>
+          <w:shd w:val="clear" w:color="auto" w:fill="FFFFFF"/>
+        </w:rPr>
+        <w:t xml:space="preserve"> cross </w:t>
+      </w:r>
+      <w:proofErr w:type="spellStart"/>
+      <w:r>
+        <w:rPr>
+          <w:rFonts w:ascii="Segoe UI" w:hAnsi="Segoe UI" w:cs="Segoe UI"/>
+          <w:color w:val="24292F"/>
+          <w:shd w:val="clear" w:color="auto" w:fill="FFFFFF"/>
+        </w:rPr>
+        <w:t>validatiion</w:t>
+      </w:r>
+      <w:proofErr w:type="spellEnd"/>
+      <w:r>
+        <w:rPr>
+          <w:rFonts w:ascii="Segoe UI" w:hAnsi="Segoe UI" w:cs="Segoe UI"/>
+          <w:color w:val="24292F"/>
+          <w:shd w:val="clear" w:color="auto" w:fill="FFFFFF"/>
+        </w:rPr>
+        <w:t xml:space="preserve"> </w:t>
+      </w:r>
+      <w:proofErr w:type="spellStart"/>
+      <w:r>
+        <w:rPr>
+          <w:rFonts w:ascii="Segoe UI" w:hAnsi="Segoe UI" w:cs="Segoe UI"/>
+          <w:color w:val="24292F"/>
+          <w:shd w:val="clear" w:color="auto" w:fill="FFFFFF"/>
+        </w:rPr>
+        <w:t>algorithm</w:t>
+      </w:r>
+      <w:proofErr w:type="spellEnd"/>
+      <w:r>
+        <w:rPr>
+          <w:rFonts w:ascii="Segoe UI" w:hAnsi="Segoe UI" w:cs="Segoe UI"/>
+          <w:color w:val="24292F"/>
+          <w:shd w:val="clear" w:color="auto" w:fill="FFFFFF"/>
+        </w:rPr>
+        <w:t xml:space="preserve">. The CV </w:t>
+      </w:r>
+      <w:proofErr w:type="spellStart"/>
+      <w:r>
+        <w:rPr>
+          <w:rFonts w:ascii="Segoe UI" w:hAnsi="Segoe UI" w:cs="Segoe UI"/>
+          <w:color w:val="24292F"/>
+          <w:shd w:val="clear" w:color="auto" w:fill="FFFFFF"/>
+        </w:rPr>
+        <w:t>algorithm</w:t>
+      </w:r>
+      <w:proofErr w:type="spellEnd"/>
+      <w:r>
+        <w:rPr>
+          <w:rFonts w:ascii="Segoe UI" w:hAnsi="Segoe UI" w:cs="Segoe UI"/>
+          <w:color w:val="24292F"/>
+          <w:shd w:val="clear" w:color="auto" w:fill="FFFFFF"/>
+        </w:rPr>
+        <w:t xml:space="preserve"> </w:t>
+      </w:r>
+      <w:proofErr w:type="spellStart"/>
+      <w:r>
+        <w:rPr>
+          <w:rFonts w:ascii="Segoe UI" w:hAnsi="Segoe UI" w:cs="Segoe UI"/>
+          <w:color w:val="24292F"/>
+          <w:shd w:val="clear" w:color="auto" w:fill="FFFFFF"/>
+        </w:rPr>
+        <w:t>artificially</w:t>
+      </w:r>
+      <w:proofErr w:type="spellEnd"/>
+      <w:r>
+        <w:rPr>
+          <w:rFonts w:ascii="Segoe UI" w:hAnsi="Segoe UI" w:cs="Segoe UI"/>
+          <w:color w:val="24292F"/>
+          <w:shd w:val="clear" w:color="auto" w:fill="FFFFFF"/>
+        </w:rPr>
+        <w:t xml:space="preserve"> </w:t>
+      </w:r>
+      <w:proofErr w:type="spellStart"/>
+      <w:r>
+        <w:rPr>
+          <w:rFonts w:ascii="Segoe UI" w:hAnsi="Segoe UI" w:cs="Segoe UI"/>
+          <w:color w:val="24292F"/>
+          <w:shd w:val="clear" w:color="auto" w:fill="FFFFFF"/>
+        </w:rPr>
+        <w:t>eliminates</w:t>
+      </w:r>
+      <w:proofErr w:type="spellEnd"/>
+      <w:r>
+        <w:rPr>
+          <w:rFonts w:ascii="Segoe UI" w:hAnsi="Segoe UI" w:cs="Segoe UI"/>
+          <w:color w:val="24292F"/>
+          <w:shd w:val="clear" w:color="auto" w:fill="FFFFFF"/>
+        </w:rPr>
+        <w:t xml:space="preserve"> 1/3 of the data in a </w:t>
+      </w:r>
+      <w:proofErr w:type="spellStart"/>
+      <w:r>
+        <w:rPr>
+          <w:rFonts w:ascii="Segoe UI" w:hAnsi="Segoe UI" w:cs="Segoe UI"/>
+          <w:color w:val="24292F"/>
+          <w:shd w:val="clear" w:color="auto" w:fill="FFFFFF"/>
+        </w:rPr>
+        <w:t>dataset</w:t>
+      </w:r>
+      <w:proofErr w:type="spellEnd"/>
+      <w:r>
+        <w:rPr>
+          <w:rFonts w:ascii="Segoe UI" w:hAnsi="Segoe UI" w:cs="Segoe UI"/>
+          <w:color w:val="24292F"/>
+          <w:shd w:val="clear" w:color="auto" w:fill="FFFFFF"/>
+        </w:rPr>
+        <w:t xml:space="preserve">, and runs the imputation </w:t>
+      </w:r>
+      <w:proofErr w:type="spellStart"/>
+      <w:r>
+        <w:rPr>
+          <w:rFonts w:ascii="Segoe UI" w:hAnsi="Segoe UI" w:cs="Segoe UI"/>
+          <w:color w:val="24292F"/>
+          <w:shd w:val="clear" w:color="auto" w:fill="FFFFFF"/>
+        </w:rPr>
+        <w:t>function</w:t>
+      </w:r>
+      <w:proofErr w:type="spellEnd"/>
+      <w:r>
+        <w:rPr>
+          <w:rFonts w:ascii="Segoe UI" w:hAnsi="Segoe UI" w:cs="Segoe UI"/>
+          <w:color w:val="24292F"/>
+          <w:shd w:val="clear" w:color="auto" w:fill="FFFFFF"/>
+        </w:rPr>
+        <w:t xml:space="preserve">. </w:t>
+      </w:r>
+      <w:proofErr w:type="spellStart"/>
+      <w:r>
+        <w:rPr>
+          <w:rFonts w:ascii="Segoe UI" w:hAnsi="Segoe UI" w:cs="Segoe UI"/>
+          <w:color w:val="24292F"/>
+          <w:shd w:val="clear" w:color="auto" w:fill="FFFFFF"/>
+        </w:rPr>
+        <w:t>Using</w:t>
+      </w:r>
+      <w:proofErr w:type="spellEnd"/>
+      <w:r>
+        <w:rPr>
+          <w:rFonts w:ascii="Segoe UI" w:hAnsi="Segoe UI" w:cs="Segoe UI"/>
+          <w:color w:val="24292F"/>
+          <w:shd w:val="clear" w:color="auto" w:fill="FFFFFF"/>
+        </w:rPr>
+        <w:t xml:space="preserve"> the </w:t>
+      </w:r>
+      <w:proofErr w:type="spellStart"/>
+      <w:r>
+        <w:rPr>
+          <w:rFonts w:ascii="Segoe UI" w:hAnsi="Segoe UI" w:cs="Segoe UI"/>
+          <w:color w:val="24292F"/>
+          <w:shd w:val="clear" w:color="auto" w:fill="FFFFFF"/>
+        </w:rPr>
+        <w:t>completed</w:t>
+      </w:r>
+      <w:proofErr w:type="spellEnd"/>
+      <w:r>
+        <w:rPr>
+          <w:rFonts w:ascii="Segoe UI" w:hAnsi="Segoe UI" w:cs="Segoe UI"/>
+          <w:color w:val="24292F"/>
+          <w:shd w:val="clear" w:color="auto" w:fill="FFFFFF"/>
+        </w:rPr>
+        <w:t xml:space="preserve"> data, the RMSE </w:t>
+      </w:r>
+      <w:proofErr w:type="spellStart"/>
+      <w:r>
+        <w:rPr>
+          <w:rFonts w:ascii="Segoe UI" w:hAnsi="Segoe UI" w:cs="Segoe UI"/>
+          <w:color w:val="24292F"/>
+          <w:shd w:val="clear" w:color="auto" w:fill="FFFFFF"/>
+        </w:rPr>
+        <w:t>is</w:t>
+      </w:r>
+      <w:proofErr w:type="spellEnd"/>
+      <w:r>
+        <w:rPr>
+          <w:rFonts w:ascii="Segoe UI" w:hAnsi="Segoe UI" w:cs="Segoe UI"/>
+          <w:color w:val="24292F"/>
+          <w:shd w:val="clear" w:color="auto" w:fill="FFFFFF"/>
+        </w:rPr>
+        <w:t xml:space="preserve"> </w:t>
+      </w:r>
+      <w:proofErr w:type="spellStart"/>
+      <w:r>
+        <w:rPr>
+          <w:rFonts w:ascii="Segoe UI" w:hAnsi="Segoe UI" w:cs="Segoe UI"/>
+          <w:color w:val="24292F"/>
+          <w:shd w:val="clear" w:color="auto" w:fill="FFFFFF"/>
+        </w:rPr>
+        <w:t>calculated</w:t>
+      </w:r>
+      <w:proofErr w:type="spellEnd"/>
+      <w:r>
+        <w:rPr>
+          <w:rFonts w:ascii="Segoe UI" w:hAnsi="Segoe UI" w:cs="Segoe UI"/>
+          <w:color w:val="24292F"/>
+          <w:shd w:val="clear" w:color="auto" w:fill="FFFFFF"/>
+        </w:rPr>
+        <w:t xml:space="preserve"> on the portion of the data </w:t>
+      </w:r>
+      <w:proofErr w:type="spellStart"/>
+      <w:r>
+        <w:rPr>
+          <w:rFonts w:ascii="Segoe UI" w:hAnsi="Segoe UI" w:cs="Segoe UI"/>
+          <w:color w:val="24292F"/>
+          <w:shd w:val="clear" w:color="auto" w:fill="FFFFFF"/>
+        </w:rPr>
+        <w:t>that</w:t>
+      </w:r>
+      <w:proofErr w:type="spellEnd"/>
+      <w:r>
+        <w:rPr>
+          <w:rFonts w:ascii="Segoe UI" w:hAnsi="Segoe UI" w:cs="Segoe UI"/>
+          <w:color w:val="24292F"/>
+          <w:shd w:val="clear" w:color="auto" w:fill="FFFFFF"/>
+        </w:rPr>
+        <w:t xml:space="preserve"> </w:t>
+      </w:r>
+      <w:proofErr w:type="spellStart"/>
+      <w:r>
+        <w:rPr>
+          <w:rFonts w:ascii="Segoe UI" w:hAnsi="Segoe UI" w:cs="Segoe UI"/>
+          <w:color w:val="24292F"/>
+          <w:shd w:val="clear" w:color="auto" w:fill="FFFFFF"/>
+        </w:rPr>
+        <w:t>was</w:t>
+      </w:r>
+      <w:proofErr w:type="spellEnd"/>
+      <w:r>
+        <w:rPr>
+          <w:rFonts w:ascii="Segoe UI" w:hAnsi="Segoe UI" w:cs="Segoe UI"/>
+          <w:color w:val="24292F"/>
+          <w:shd w:val="clear" w:color="auto" w:fill="FFFFFF"/>
+        </w:rPr>
+        <w:t xml:space="preserve"> </w:t>
+      </w:r>
+      <w:proofErr w:type="spellStart"/>
+      <w:r>
+        <w:rPr>
+          <w:rFonts w:ascii="Segoe UI" w:hAnsi="Segoe UI" w:cs="Segoe UI"/>
+          <w:color w:val="24292F"/>
+          <w:shd w:val="clear" w:color="auto" w:fill="FFFFFF"/>
+        </w:rPr>
+        <w:t>artificially</w:t>
+      </w:r>
+      <w:proofErr w:type="spellEnd"/>
+      <w:r>
+        <w:rPr>
+          <w:rFonts w:ascii="Segoe UI" w:hAnsi="Segoe UI" w:cs="Segoe UI"/>
+          <w:color w:val="24292F"/>
+          <w:shd w:val="clear" w:color="auto" w:fill="FFFFFF"/>
+        </w:rPr>
+        <w:t xml:space="preserve"> </w:t>
+      </w:r>
+      <w:proofErr w:type="spellStart"/>
+      <w:r>
+        <w:rPr>
+          <w:rFonts w:ascii="Segoe UI" w:hAnsi="Segoe UI" w:cs="Segoe UI"/>
+          <w:color w:val="24292F"/>
+          <w:shd w:val="clear" w:color="auto" w:fill="FFFFFF"/>
+        </w:rPr>
+        <w:t>removed</w:t>
+      </w:r>
+      <w:proofErr w:type="spellEnd"/>
+      <w:r>
+        <w:rPr>
+          <w:rFonts w:ascii="Segoe UI" w:hAnsi="Segoe UI" w:cs="Segoe UI"/>
+          <w:color w:val="24292F"/>
+          <w:shd w:val="clear" w:color="auto" w:fill="FFFFFF"/>
+        </w:rPr>
+        <w:t xml:space="preserve"> </w:t>
+      </w:r>
+      <w:proofErr w:type="spellStart"/>
+      <w:r>
+        <w:rPr>
+          <w:rFonts w:ascii="Segoe UI" w:hAnsi="Segoe UI" w:cs="Segoe UI"/>
+          <w:color w:val="24292F"/>
+          <w:shd w:val="clear" w:color="auto" w:fill="FFFFFF"/>
+        </w:rPr>
+        <w:t>only</w:t>
+      </w:r>
+      <w:proofErr w:type="spellEnd"/>
+      <w:r>
+        <w:rPr>
+          <w:rFonts w:ascii="Segoe UI" w:hAnsi="Segoe UI" w:cs="Segoe UI"/>
+          <w:color w:val="24292F"/>
+          <w:shd w:val="clear" w:color="auto" w:fill="FFFFFF"/>
+        </w:rPr>
+        <w:t xml:space="preserve">. </w:t>
+      </w:r>
+      <w:proofErr w:type="spellStart"/>
+      <w:r>
+        <w:rPr>
+          <w:rFonts w:ascii="Segoe UI" w:hAnsi="Segoe UI" w:cs="Segoe UI"/>
+          <w:color w:val="24292F"/>
+          <w:shd w:val="clear" w:color="auto" w:fill="FFFFFF"/>
+        </w:rPr>
+        <w:t>Different</w:t>
+      </w:r>
+      <w:proofErr w:type="spellEnd"/>
+      <w:r>
+        <w:rPr>
+          <w:rFonts w:ascii="Segoe UI" w:hAnsi="Segoe UI" w:cs="Segoe UI"/>
+          <w:color w:val="24292F"/>
+          <w:shd w:val="clear" w:color="auto" w:fill="FFFFFF"/>
+        </w:rPr>
+        <w:t xml:space="preserve"> imputation </w:t>
+      </w:r>
+      <w:proofErr w:type="spellStart"/>
+      <w:r>
+        <w:rPr>
+          <w:rFonts w:ascii="Segoe UI" w:hAnsi="Segoe UI" w:cs="Segoe UI"/>
+          <w:color w:val="24292F"/>
+          <w:shd w:val="clear" w:color="auto" w:fill="FFFFFF"/>
+        </w:rPr>
+        <w:t>algorithms</w:t>
+      </w:r>
+      <w:proofErr w:type="spellEnd"/>
+      <w:r>
+        <w:rPr>
+          <w:rFonts w:ascii="Segoe UI" w:hAnsi="Segoe UI" w:cs="Segoe UI"/>
+          <w:color w:val="24292F"/>
+          <w:shd w:val="clear" w:color="auto" w:fill="FFFFFF"/>
+        </w:rPr>
+        <w:t xml:space="preserve"> </w:t>
+      </w:r>
+      <w:proofErr w:type="spellStart"/>
+      <w:r>
+        <w:rPr>
+          <w:rFonts w:ascii="Segoe UI" w:hAnsi="Segoe UI" w:cs="Segoe UI"/>
+          <w:color w:val="24292F"/>
+          <w:shd w:val="clear" w:color="auto" w:fill="FFFFFF"/>
+        </w:rPr>
+        <w:t>will</w:t>
+      </w:r>
+      <w:proofErr w:type="spellEnd"/>
+      <w:r>
+        <w:rPr>
+          <w:rFonts w:ascii="Segoe UI" w:hAnsi="Segoe UI" w:cs="Segoe UI"/>
+          <w:color w:val="24292F"/>
+          <w:shd w:val="clear" w:color="auto" w:fill="FFFFFF"/>
+        </w:rPr>
+        <w:t xml:space="preserve"> </w:t>
+      </w:r>
+      <w:proofErr w:type="spellStart"/>
+      <w:r>
+        <w:rPr>
+          <w:rFonts w:ascii="Segoe UI" w:hAnsi="Segoe UI" w:cs="Segoe UI"/>
+          <w:color w:val="24292F"/>
+          <w:shd w:val="clear" w:color="auto" w:fill="FFFFFF"/>
+        </w:rPr>
+        <w:t>perform</w:t>
+      </w:r>
+      <w:proofErr w:type="spellEnd"/>
+      <w:r>
+        <w:rPr>
+          <w:rFonts w:ascii="Segoe UI" w:hAnsi="Segoe UI" w:cs="Segoe UI"/>
+          <w:color w:val="24292F"/>
+          <w:shd w:val="clear" w:color="auto" w:fill="FFFFFF"/>
+        </w:rPr>
+        <w:t xml:space="preserve"> </w:t>
+      </w:r>
+      <w:proofErr w:type="spellStart"/>
+      <w:r>
+        <w:rPr>
+          <w:rFonts w:ascii="Segoe UI" w:hAnsi="Segoe UI" w:cs="Segoe UI"/>
+          <w:color w:val="24292F"/>
+          <w:shd w:val="clear" w:color="auto" w:fill="FFFFFF"/>
+        </w:rPr>
+        <w:t>differently</w:t>
+      </w:r>
+      <w:proofErr w:type="spellEnd"/>
+      <w:r>
+        <w:rPr>
+          <w:rFonts w:ascii="Segoe UI" w:hAnsi="Segoe UI" w:cs="Segoe UI"/>
+          <w:color w:val="24292F"/>
+          <w:shd w:val="clear" w:color="auto" w:fill="FFFFFF"/>
+        </w:rPr>
+        <w:t xml:space="preserve"> on </w:t>
+      </w:r>
+      <w:proofErr w:type="spellStart"/>
+      <w:r>
+        <w:rPr>
+          <w:rFonts w:ascii="Segoe UI" w:hAnsi="Segoe UI" w:cs="Segoe UI"/>
+          <w:color w:val="24292F"/>
+          <w:shd w:val="clear" w:color="auto" w:fill="FFFFFF"/>
+        </w:rPr>
+        <w:t>different</w:t>
+      </w:r>
+      <w:proofErr w:type="spellEnd"/>
+      <w:r>
+        <w:rPr>
+          <w:rFonts w:ascii="Segoe UI" w:hAnsi="Segoe UI" w:cs="Segoe UI"/>
+          <w:color w:val="24292F"/>
+          <w:shd w:val="clear" w:color="auto" w:fill="FFFFFF"/>
+        </w:rPr>
+        <w:t xml:space="preserve"> </w:t>
+      </w:r>
+      <w:proofErr w:type="spellStart"/>
+      <w:r>
+        <w:rPr>
+          <w:rFonts w:ascii="Segoe UI" w:hAnsi="Segoe UI" w:cs="Segoe UI"/>
+          <w:color w:val="24292F"/>
+          <w:shd w:val="clear" w:color="auto" w:fill="FFFFFF"/>
+        </w:rPr>
+        <w:t>datasets</w:t>
+      </w:r>
+      <w:proofErr w:type="spellEnd"/>
+      <w:r>
+        <w:rPr>
+          <w:rFonts w:ascii="Segoe UI" w:hAnsi="Segoe UI" w:cs="Segoe UI"/>
+          <w:color w:val="24292F"/>
+          <w:shd w:val="clear" w:color="auto" w:fill="FFFFFF"/>
+        </w:rPr>
+        <w:t xml:space="preserve">, </w:t>
+      </w:r>
+      <w:proofErr w:type="spellStart"/>
+      <w:r>
+        <w:rPr>
+          <w:rFonts w:ascii="Segoe UI" w:hAnsi="Segoe UI" w:cs="Segoe UI"/>
+          <w:color w:val="24292F"/>
+          <w:shd w:val="clear" w:color="auto" w:fill="FFFFFF"/>
+        </w:rPr>
+        <w:t>so</w:t>
+      </w:r>
+      <w:proofErr w:type="spellEnd"/>
+      <w:r>
+        <w:rPr>
+          <w:rFonts w:ascii="Segoe UI" w:hAnsi="Segoe UI" w:cs="Segoe UI"/>
+          <w:color w:val="24292F"/>
+          <w:shd w:val="clear" w:color="auto" w:fill="FFFFFF"/>
+        </w:rPr>
+        <w:t xml:space="preserve"> </w:t>
+      </w:r>
+      <w:proofErr w:type="spellStart"/>
+      <w:r>
+        <w:rPr>
+          <w:rFonts w:ascii="Segoe UI" w:hAnsi="Segoe UI" w:cs="Segoe UI"/>
+          <w:color w:val="24292F"/>
+          <w:shd w:val="clear" w:color="auto" w:fill="FFFFFF"/>
+        </w:rPr>
+        <w:t>it</w:t>
+      </w:r>
+      <w:proofErr w:type="spellEnd"/>
+      <w:r>
+        <w:rPr>
+          <w:rFonts w:ascii="Segoe UI" w:hAnsi="Segoe UI" w:cs="Segoe UI"/>
+          <w:color w:val="24292F"/>
+          <w:shd w:val="clear" w:color="auto" w:fill="FFFFFF"/>
+        </w:rPr>
+        <w:t xml:space="preserve"> </w:t>
+      </w:r>
+      <w:proofErr w:type="spellStart"/>
+      <w:r>
+        <w:rPr>
+          <w:rFonts w:ascii="Segoe UI" w:hAnsi="Segoe UI" w:cs="Segoe UI"/>
+          <w:color w:val="24292F"/>
+          <w:shd w:val="clear" w:color="auto" w:fill="FFFFFF"/>
+        </w:rPr>
+        <w:t>is</w:t>
+      </w:r>
+      <w:proofErr w:type="spellEnd"/>
+      <w:r>
+        <w:rPr>
+          <w:rFonts w:ascii="Segoe UI" w:hAnsi="Segoe UI" w:cs="Segoe UI"/>
+          <w:color w:val="24292F"/>
+          <w:shd w:val="clear" w:color="auto" w:fill="FFFFFF"/>
+        </w:rPr>
+        <w:t xml:space="preserve"> important to have </w:t>
+      </w:r>
+      <w:proofErr w:type="spellStart"/>
+      <w:r>
+        <w:rPr>
+          <w:rFonts w:ascii="Segoe UI" w:hAnsi="Segoe UI" w:cs="Segoe UI"/>
+          <w:color w:val="24292F"/>
+          <w:shd w:val="clear" w:color="auto" w:fill="FFFFFF"/>
+        </w:rPr>
+        <w:t>these</w:t>
+      </w:r>
+      <w:proofErr w:type="spellEnd"/>
+      <w:r>
+        <w:rPr>
+          <w:rFonts w:ascii="Segoe UI" w:hAnsi="Segoe UI" w:cs="Segoe UI"/>
+          <w:color w:val="24292F"/>
+          <w:shd w:val="clear" w:color="auto" w:fill="FFFFFF"/>
+        </w:rPr>
+        <w:t xml:space="preserve"> </w:t>
+      </w:r>
+      <w:proofErr w:type="spellStart"/>
+      <w:r>
+        <w:rPr>
+          <w:rFonts w:ascii="Segoe UI" w:hAnsi="Segoe UI" w:cs="Segoe UI"/>
+          <w:color w:val="24292F"/>
+          <w:shd w:val="clear" w:color="auto" w:fill="FFFFFF"/>
+        </w:rPr>
+        <w:t>functions</w:t>
+      </w:r>
+      <w:proofErr w:type="spellEnd"/>
+      <w:r>
+        <w:rPr>
+          <w:rFonts w:ascii="Segoe UI" w:hAnsi="Segoe UI" w:cs="Segoe UI"/>
+          <w:color w:val="24292F"/>
+          <w:shd w:val="clear" w:color="auto" w:fill="FFFFFF"/>
+        </w:rPr>
+        <w:t xml:space="preserve"> for </w:t>
+      </w:r>
+      <w:proofErr w:type="spellStart"/>
+      <w:r>
+        <w:rPr>
+          <w:rFonts w:ascii="Segoe UI" w:hAnsi="Segoe UI" w:cs="Segoe UI"/>
+          <w:color w:val="24292F"/>
+          <w:shd w:val="clear" w:color="auto" w:fill="FFFFFF"/>
+        </w:rPr>
+        <w:t>comparison</w:t>
+      </w:r>
+      <w:proofErr w:type="spellEnd"/>
+      <w:r>
+        <w:rPr>
+          <w:rFonts w:ascii="Segoe UI" w:hAnsi="Segoe UI" w:cs="Segoe UI"/>
+          <w:color w:val="24292F"/>
+          <w:shd w:val="clear" w:color="auto" w:fill="FFFFFF"/>
+        </w:rPr>
+        <w:t>.</w:t>
       </w:r>
     </w:p>
     <w:p>
@@ -312,10 +1310,28 @@
     </w:p>
     <w:p>
       <w:r>
-        <w:t xml:space="preserve">La visualisation des données occupe un intérêt non négligeable dans le traitement et l’analyse des données. En effet, les graphes sont des outils puissants pour bien appréhender la complexité cachée dans les données. Grace à ces outils, il est </w:t>
-      </w:r>
-      <w:r>
-        <w:t>plus aisé d’orienter ….</w:t>
+        <w:t>La visualisation des données</w:t>
+      </w:r>
+      <w:r>
+        <w:t>, étape fondamentale de la science de données, elle</w:t>
+      </w:r>
+      <w:r>
+        <w:t xml:space="preserve"> occupe un intérêt non négligeable dans le traitement et l’analyse des données. En effet,</w:t>
+      </w:r>
+      <w:r>
+        <w:t xml:space="preserve"> </w:t>
+      </w:r>
+      <w:r>
+        <w:t xml:space="preserve">les graphes sont des outils puissants pour bien appréhender la complexité cachée dans les données. </w:t>
+      </w:r>
+      <w:r>
+        <w:t xml:space="preserve">Sans une </w:t>
+      </w:r>
+      <w:r>
+        <w:t>représentation des données sous forme visuelle, il est difficile de leurs donner un sens à un humain.</w:t>
+      </w:r>
+      <w:r>
+        <w:t xml:space="preserve"> </w:t>
       </w:r>
     </w:p>
     <w:sectPr>

</xml_diff>